<commit_message>
bollocks i forgot to add anything to the last commit
</commit_message>
<xml_diff>
--- a/README.docx
+++ b/README.docx
@@ -4,6 +4,7 @@
   <w:body>
     <w:p>
       <w:pPr>
+        <w:jc w:val="both"/>
         <w:rPr>
           <w:b/>
           <w:bCs/>
@@ -21,6 +22,7 @@
     </w:p>
     <w:p>
       <w:pPr>
+        <w:jc w:val="both"/>
         <w:rPr>
           <w:b/>
           <w:bCs/>
@@ -38,17 +40,26 @@
     </w:p>
     <w:p>
       <w:pPr>
-        <w:rPr>
-          <w:lang w:val="en-US"/>
-        </w:rPr>
-      </w:pPr>
-      <w:r>
-        <w:rPr>
-          <w:lang w:val="en-US"/>
-        </w:rPr>
-        <w:tab/>
-        <w:t>Martina D’Argenzio</w:t>
-      </w:r>
+        <w:jc w:val="both"/>
+        <w:rPr>
+          <w:lang w:val="en-US"/>
+        </w:rPr>
+      </w:pPr>
+      <w:r>
+        <w:rPr>
+          <w:lang w:val="en-US"/>
+        </w:rPr>
+        <w:tab/>
+        <w:t xml:space="preserve">Martina </w:t>
+      </w:r>
+      <w:proofErr w:type="spellStart"/>
+      <w:r>
+        <w:rPr>
+          <w:lang w:val="en-US"/>
+        </w:rPr>
+        <w:t>D’Argenzio</w:t>
+      </w:r>
+      <w:proofErr w:type="spellEnd"/>
       <w:r>
         <w:rPr>
           <w:lang w:val="en-US"/>
@@ -60,6 +71,7 @@
     <w:p>
       <w:pPr>
         <w:ind w:firstLine="720"/>
+        <w:jc w:val="both"/>
         <w:rPr>
           <w:lang w:val="en-US"/>
         </w:rPr>
@@ -86,13 +98,29 @@
     </w:p>
     <w:p>
       <w:pPr>
-        <w:rPr>
-          <w:lang w:val="en-US"/>
-        </w:rPr>
-      </w:pPr>
-    </w:p>
-    <w:p>
-      <w:pPr>
+        <w:jc w:val="both"/>
+        <w:rPr>
+          <w:lang w:val="en-US"/>
+        </w:rPr>
+      </w:pPr>
+      <w:r>
+        <w:rPr>
+          <w:lang w:val="en-US"/>
+        </w:rPr>
+        <w:t>https://csgitlab.ucd.ie/jack-dunne626/bo-assignment-2.git</w:t>
+      </w:r>
+    </w:p>
+    <w:p>
+      <w:pPr>
+        <w:jc w:val="both"/>
+        <w:rPr>
+          <w:lang w:val="en-US"/>
+        </w:rPr>
+      </w:pPr>
+    </w:p>
+    <w:p>
+      <w:pPr>
+        <w:jc w:val="both"/>
         <w:rPr>
           <w:lang w:val="en-US"/>
         </w:rPr>
@@ -118,6 +146,7 @@
     </w:p>
     <w:p>
       <w:pPr>
+        <w:jc w:val="both"/>
         <w:rPr>
           <w:lang w:val="en-US"/>
         </w:rPr>
@@ -139,20 +168,30 @@
     </w:p>
     <w:p>
       <w:pPr>
-        <w:rPr>
-          <w:lang w:val="en-US"/>
-        </w:rPr>
-      </w:pPr>
-      <w:r>
-        <w:rPr>
-          <w:lang w:val="en-US"/>
-        </w:rPr>
-        <w:tab/>
-        <w:t>rather than getting started right off with diagram, only list it line by line in plaintext</w:t>
-      </w:r>
-    </w:p>
-    <w:p>
-      <w:pPr>
+        <w:jc w:val="both"/>
+        <w:rPr>
+          <w:lang w:val="en-US"/>
+        </w:rPr>
+      </w:pPr>
+      <w:r>
+        <w:rPr>
+          <w:lang w:val="en-US"/>
+        </w:rPr>
+        <w:tab/>
+        <w:t xml:space="preserve">rather than getting started right off with diagram, only list it line by line in </w:t>
+      </w:r>
+      <w:proofErr w:type="gramStart"/>
+      <w:r>
+        <w:rPr>
+          <w:lang w:val="en-US"/>
+        </w:rPr>
+        <w:t>plaintext</w:t>
+      </w:r>
+      <w:proofErr w:type="gramEnd"/>
+    </w:p>
+    <w:p>
+      <w:pPr>
+        <w:jc w:val="both"/>
         <w:rPr>
           <w:lang w:val="en-US"/>
         </w:rPr>
@@ -173,45 +212,72 @@
     </w:p>
     <w:p>
       <w:pPr>
-        <w:rPr>
-          <w:lang w:val="en-US"/>
-        </w:rPr>
-      </w:pPr>
-      <w:r>
-        <w:rPr>
-          <w:lang w:val="en-US"/>
-        </w:rPr>
-        <w:tab/>
-      </w:r>
-      <w:r>
-        <w:rPr>
-          <w:lang w:val="en-US"/>
-        </w:rPr>
-        <w:tab/>
-      </w:r>
-      <w:r>
-        <w:rPr>
-          <w:lang w:val="en-US"/>
-        </w:rPr>
-        <w:tab/>
-        <w:t>otherwise you’d spend too much time debugging the diagram rather than, yknow, doing the actual fuckin project</w:t>
-      </w:r>
-    </w:p>
-    <w:p>
-      <w:pPr>
-        <w:rPr>
-          <w:lang w:val="en-US"/>
-        </w:rPr>
-      </w:pPr>
-      <w:r>
-        <w:rPr>
-          <w:lang w:val="en-US"/>
-        </w:rPr>
-        <w:t>“recursive dependencies”, if a task has a dependency and that dependency has a dependency itself, then recursively move through it.</w:t>
-      </w:r>
-    </w:p>
-    <w:p>
-      <w:pPr>
+        <w:ind w:left="1440"/>
+        <w:jc w:val="both"/>
+        <w:rPr>
+          <w:lang w:val="en-US"/>
+        </w:rPr>
+      </w:pPr>
+      <w:proofErr w:type="gramStart"/>
+      <w:r>
+        <w:rPr>
+          <w:lang w:val="en-US"/>
+        </w:rPr>
+        <w:t>otherwise</w:t>
+      </w:r>
+      <w:proofErr w:type="gramEnd"/>
+      <w:r>
+        <w:rPr>
+          <w:lang w:val="en-US"/>
+        </w:rPr>
+        <w:t xml:space="preserve"> you’d spend too much time debugging the diagram rather than, </w:t>
+      </w:r>
+      <w:proofErr w:type="spellStart"/>
+      <w:r>
+        <w:rPr>
+          <w:lang w:val="en-US"/>
+        </w:rPr>
+        <w:t>yknow</w:t>
+      </w:r>
+      <w:proofErr w:type="spellEnd"/>
+      <w:r>
+        <w:rPr>
+          <w:lang w:val="en-US"/>
+        </w:rPr>
+        <w:t>, doing the actual fuckin project</w:t>
+      </w:r>
+    </w:p>
+    <w:p>
+      <w:pPr>
+        <w:jc w:val="both"/>
+        <w:rPr>
+          <w:lang w:val="en-US"/>
+        </w:rPr>
+      </w:pPr>
+      <w:r>
+        <w:rPr>
+          <w:lang w:val="en-US"/>
+        </w:rPr>
+        <w:t>“</w:t>
+      </w:r>
+      <w:proofErr w:type="gramStart"/>
+      <w:r>
+        <w:rPr>
+          <w:lang w:val="en-US"/>
+        </w:rPr>
+        <w:t>recursive</w:t>
+      </w:r>
+      <w:proofErr w:type="gramEnd"/>
+      <w:r>
+        <w:rPr>
+          <w:lang w:val="en-US"/>
+        </w:rPr>
+        <w:t xml:space="preserve"> dependencies”, if a task has a dependency and that dependency has a dependency itself, then recursively move through it.</w:t>
+      </w:r>
+    </w:p>
+    <w:p>
+      <w:pPr>
+        <w:jc w:val="both"/>
         <w:rPr>
           <w:lang w:val="en-US"/>
         </w:rPr>
@@ -226,6 +292,7 @@
     </w:p>
     <w:p>
       <w:pPr>
+        <w:jc w:val="both"/>
         <w:rPr>
           <w:lang w:val="en-US"/>
         </w:rPr>
@@ -241,8 +308,771 @@
         <w:rPr>
           <w:lang w:val="en-US"/>
         </w:rPr>
-        <w:t xml:space="preserve"> (think about this more plz)</w:t>
-      </w:r>
+        <w:t xml:space="preserve"> (think about this more </w:t>
+      </w:r>
+      <w:proofErr w:type="spellStart"/>
+      <w:r>
+        <w:rPr>
+          <w:lang w:val="en-US"/>
+        </w:rPr>
+        <w:t>plz</w:t>
+      </w:r>
+      <w:proofErr w:type="spellEnd"/>
+      <w:r>
+        <w:rPr>
+          <w:lang w:val="en-US"/>
+        </w:rPr>
+        <w:t>)</w:t>
+      </w:r>
+    </w:p>
+    <w:p>
+      <w:pPr>
+        <w:jc w:val="both"/>
+        <w:rPr>
+          <w:lang w:val="en-US"/>
+        </w:rPr>
+      </w:pPr>
+    </w:p>
+    <w:p>
+      <w:pPr>
+        <w:rPr>
+          <w:b/>
+          <w:bCs/>
+          <w:lang w:val="en-US"/>
+        </w:rPr>
+      </w:pPr>
+      <w:r>
+        <w:rPr>
+          <w:b/>
+          <w:bCs/>
+          <w:lang w:val="en-US"/>
+        </w:rPr>
+        <w:br w:type="page"/>
+      </w:r>
+    </w:p>
+    <w:p>
+      <w:pPr>
+        <w:jc w:val="both"/>
+        <w:rPr>
+          <w:lang w:val="en-US"/>
+        </w:rPr>
+      </w:pPr>
+      <w:r>
+        <w:rPr>
+          <w:b/>
+          <w:bCs/>
+          <w:lang w:val="en-US"/>
+        </w:rPr>
+        <w:lastRenderedPageBreak/>
+        <w:t>assignment briefing:</w:t>
+      </w:r>
+    </w:p>
+    <w:p>
+      <w:pPr>
+        <w:jc w:val="both"/>
+        <w:rPr>
+          <w:lang w:val="en-US"/>
+        </w:rPr>
+      </w:pPr>
+      <w:r>
+        <w:rPr>
+          <w:lang w:val="en-US"/>
+        </w:rPr>
+        <w:t xml:space="preserve">objective: make a plan and a set timeline with responsibilities to be discussed </w:t>
+      </w:r>
+      <w:proofErr w:type="gramStart"/>
+      <w:r>
+        <w:rPr>
+          <w:lang w:val="en-US"/>
+        </w:rPr>
+        <w:t>later</w:t>
+      </w:r>
+      <w:proofErr w:type="gramEnd"/>
+    </w:p>
+    <w:p>
+      <w:pPr>
+        <w:jc w:val="both"/>
+        <w:rPr>
+          <w:lang w:val="en-US"/>
+        </w:rPr>
+      </w:pPr>
+      <w:r>
+        <w:rPr>
+          <w:lang w:val="en-US"/>
+        </w:rPr>
+        <w:t>(</w:t>
+      </w:r>
+      <w:proofErr w:type="gramStart"/>
+      <w:r>
+        <w:rPr>
+          <w:lang w:val="en-US"/>
+        </w:rPr>
+        <w:t>should</w:t>
+      </w:r>
+      <w:proofErr w:type="gramEnd"/>
+      <w:r>
+        <w:rPr>
+          <w:lang w:val="en-US"/>
+        </w:rPr>
+        <w:t xml:space="preserve"> be planning more than programming.)</w:t>
+      </w:r>
+    </w:p>
+    <w:p>
+      <w:pPr>
+        <w:ind w:left="720"/>
+        <w:jc w:val="both"/>
+        <w:rPr>
+          <w:lang w:val="en-US"/>
+        </w:rPr>
+      </w:pPr>
+      <w:r>
+        <w:rPr>
+          <w:lang w:val="en-US"/>
+        </w:rPr>
+        <w:t xml:space="preserve">Ideally 4 separate arrangements where work is done, with achievable set objectives that </w:t>
+      </w:r>
+      <w:r>
+        <w:rPr>
+          <w:b/>
+          <w:bCs/>
+          <w:lang w:val="en-US"/>
+        </w:rPr>
+        <w:t>must</w:t>
+      </w:r>
+      <w:r>
+        <w:rPr>
+          <w:lang w:val="en-US"/>
+        </w:rPr>
+        <w:t xml:space="preserve"> be completed by the end of each arrangement</w:t>
+      </w:r>
+    </w:p>
+    <w:p>
+      <w:pPr>
+        <w:ind w:left="720"/>
+        <w:jc w:val="both"/>
+        <w:rPr>
+          <w:lang w:val="en-US"/>
+        </w:rPr>
+      </w:pPr>
+      <w:r>
+        <w:rPr>
+          <w:lang w:val="en-US"/>
+        </w:rPr>
+        <w:tab/>
+        <w:t>With breaks too. No burnouts.</w:t>
+      </w:r>
+    </w:p>
+    <w:p>
+      <w:pPr>
+        <w:jc w:val="both"/>
+        <w:rPr>
+          <w:b/>
+          <w:bCs/>
+          <w:lang w:val="en-US"/>
+        </w:rPr>
+      </w:pPr>
+      <w:r>
+        <w:rPr>
+          <w:b/>
+          <w:bCs/>
+          <w:lang w:val="en-US"/>
+        </w:rPr>
+        <w:t>Notes:</w:t>
+      </w:r>
+    </w:p>
+    <w:p>
+      <w:pPr>
+        <w:jc w:val="both"/>
+        <w:rPr>
+          <w:lang w:val="en-US"/>
+        </w:rPr>
+      </w:pPr>
+      <w:r>
+        <w:rPr>
+          <w:lang w:val="en-US"/>
+        </w:rPr>
+        <w:t>Max length of anything is to be 100chars (try not go past 100 spaces in the program)</w:t>
+      </w:r>
+    </w:p>
+    <w:p>
+      <w:pPr>
+        <w:jc w:val="both"/>
+        <w:rPr>
+          <w:lang w:val="en-US"/>
+        </w:rPr>
+      </w:pPr>
+      <w:r>
+        <w:rPr>
+          <w:lang w:val="en-US"/>
+        </w:rPr>
+        <w:tab/>
+        <w:t>Get the length of one line and then determine how long a string can be, to save the formatting.</w:t>
+      </w:r>
+    </w:p>
+    <w:p>
+      <w:pPr>
+        <w:jc w:val="both"/>
+        <w:rPr>
+          <w:lang w:val="en-US"/>
+        </w:rPr>
+      </w:pPr>
+    </w:p>
+    <w:p>
+      <w:pPr>
+        <w:jc w:val="both"/>
+        <w:rPr>
+          <w:lang w:val="en-US"/>
+        </w:rPr>
+      </w:pPr>
+    </w:p>
+    <w:p>
+      <w:pPr>
+        <w:jc w:val="both"/>
+        <w:rPr>
+          <w:b/>
+          <w:bCs/>
+          <w:lang w:val="en-US"/>
+        </w:rPr>
+      </w:pPr>
+      <w:r>
+        <w:rPr>
+          <w:b/>
+          <w:bCs/>
+          <w:lang w:val="en-US"/>
+        </w:rPr>
+        <w:t>Objective 1: (max 10 tasks)</w:t>
+      </w:r>
+    </w:p>
+    <w:p>
+      <w:pPr>
+        <w:jc w:val="both"/>
+        <w:rPr>
+          <w:lang w:val="en-US"/>
+        </w:rPr>
+      </w:pPr>
+      <w:r>
+        <w:rPr>
+          <w:lang w:val="en-US"/>
+        </w:rPr>
+        <w:t xml:space="preserve">Ask the user to either view an example chart with 10 tasks, or create their own series of </w:t>
+      </w:r>
+      <w:proofErr w:type="gramStart"/>
+      <w:r>
+        <w:rPr>
+          <w:lang w:val="en-US"/>
+        </w:rPr>
+        <w:t>tasks</w:t>
+      </w:r>
+      <w:proofErr w:type="gramEnd"/>
+    </w:p>
+    <w:p>
+      <w:pPr>
+        <w:jc w:val="both"/>
+        <w:rPr>
+          <w:lang w:val="en-US"/>
+        </w:rPr>
+      </w:pPr>
+      <w:r>
+        <w:rPr>
+          <w:lang w:val="en-US"/>
+        </w:rPr>
+        <w:tab/>
+      </w:r>
+      <w:r>
+        <w:rPr>
+          <w:b/>
+          <w:bCs/>
+          <w:lang w:val="en-US"/>
+        </w:rPr>
+        <w:t>Viewing example chart:</w:t>
+      </w:r>
+      <w:r>
+        <w:rPr>
+          <w:lang w:val="en-US"/>
+        </w:rPr>
+        <w:t xml:space="preserve"> </w:t>
+      </w:r>
+      <w:r>
+        <w:rPr>
+          <w:lang w:val="en-US"/>
+        </w:rPr>
+        <w:t xml:space="preserve">to create the </w:t>
+      </w:r>
+      <w:proofErr w:type="gramStart"/>
+      <w:r>
+        <w:rPr>
+          <w:lang w:val="en-US"/>
+        </w:rPr>
+        <w:t>table</w:t>
+      </w:r>
+      <w:proofErr w:type="gramEnd"/>
+    </w:p>
+    <w:p>
+      <w:pPr>
+        <w:jc w:val="both"/>
+        <w:rPr>
+          <w:lang w:val="en-US"/>
+        </w:rPr>
+      </w:pPr>
+      <w:r>
+        <w:rPr>
+          <w:lang w:val="en-US"/>
+        </w:rPr>
+        <w:tab/>
+      </w:r>
+      <w:r>
+        <w:rPr>
+          <w:lang w:val="en-US"/>
+        </w:rPr>
+        <w:tab/>
+        <w:t>(</w:t>
+      </w:r>
+      <w:proofErr w:type="gramStart"/>
+      <w:r>
+        <w:rPr>
+          <w:lang w:val="en-US"/>
+        </w:rPr>
+        <w:t>sorry</w:t>
+      </w:r>
+      <w:proofErr w:type="gramEnd"/>
+      <w:r>
+        <w:rPr>
+          <w:lang w:val="en-US"/>
+        </w:rPr>
+        <w:t xml:space="preserve"> for this.) format the table using the example provided</w:t>
+      </w:r>
+    </w:p>
+    <w:p>
+      <w:pPr>
+        <w:ind w:left="1440"/>
+        <w:jc w:val="both"/>
+        <w:rPr>
+          <w:b/>
+          <w:bCs/>
+          <w:lang w:val="en-US"/>
+        </w:rPr>
+      </w:pPr>
+      <w:r>
+        <w:rPr>
+          <w:b/>
+          <w:bCs/>
+          <w:lang w:val="en-US"/>
+        </w:rPr>
+        <w:t>Task display:</w:t>
+      </w:r>
+    </w:p>
+    <w:p>
+      <w:pPr>
+        <w:ind w:left="1440"/>
+        <w:jc w:val="both"/>
+        <w:rPr>
+          <w:lang w:val="en-US"/>
+        </w:rPr>
+      </w:pPr>
+      <w:r>
+        <w:rPr>
+          <w:lang w:val="en-US"/>
+        </w:rPr>
+        <w:t>Declare variable max-length</w:t>
+      </w:r>
+      <w:r>
+        <w:rPr>
+          <w:lang w:val="en-US"/>
+        </w:rPr>
+        <w:t xml:space="preserve"> for string</w:t>
+      </w:r>
+      <w:r>
+        <w:rPr>
+          <w:lang w:val="en-US"/>
+        </w:rPr>
+        <w:t xml:space="preserve">. </w:t>
+      </w:r>
+      <w:r>
+        <w:rPr>
+          <w:lang w:val="en-US"/>
+        </w:rPr>
+        <w:t xml:space="preserve">Update variable with string length of inputted task name if length &gt; variable. When printing, </w:t>
+      </w:r>
+      <w:proofErr w:type="spellStart"/>
+      <w:proofErr w:type="gramStart"/>
+      <w:r>
+        <w:rPr>
+          <w:lang w:val="en-US"/>
+        </w:rPr>
+        <w:t>printf</w:t>
+      </w:r>
+      <w:proofErr w:type="spellEnd"/>
+      <w:r>
+        <w:rPr>
+          <w:lang w:val="en-US"/>
+        </w:rPr>
+        <w:t>(</w:t>
+      </w:r>
+      <w:proofErr w:type="gramEnd"/>
+      <w:r>
+        <w:rPr>
+          <w:lang w:val="en-US"/>
+        </w:rPr>
+        <w:t xml:space="preserve">"%*s |", </w:t>
+      </w:r>
+      <w:proofErr w:type="spellStart"/>
+      <w:r>
+        <w:rPr>
+          <w:lang w:val="en-US"/>
+        </w:rPr>
+        <w:t>max_length</w:t>
+      </w:r>
+      <w:proofErr w:type="spellEnd"/>
+      <w:r>
+        <w:rPr>
+          <w:lang w:val="en-US"/>
+        </w:rPr>
+        <w:t xml:space="preserve">, </w:t>
+      </w:r>
+      <w:proofErr w:type="spellStart"/>
+      <w:r>
+        <w:rPr>
+          <w:lang w:val="en-US"/>
+        </w:rPr>
+        <w:t>taskname</w:t>
+      </w:r>
+      <w:proofErr w:type="spellEnd"/>
+      <w:r>
+        <w:rPr>
+          <w:lang w:val="en-US"/>
+        </w:rPr>
+        <w:t>);</w:t>
+      </w:r>
+      <w:r>
+        <w:rPr>
+          <w:lang w:val="en-US"/>
+        </w:rPr>
+        <w:t>.</w:t>
+      </w:r>
+    </w:p>
+    <w:p>
+      <w:pPr>
+        <w:jc w:val="both"/>
+        <w:rPr>
+          <w:lang w:val="en-US"/>
+        </w:rPr>
+      </w:pPr>
+      <w:r>
+        <w:rPr>
+          <w:lang w:val="en-US"/>
+        </w:rPr>
+        <w:tab/>
+      </w:r>
+      <w:r>
+        <w:rPr>
+          <w:lang w:val="en-US"/>
+        </w:rPr>
+        <w:tab/>
+      </w:r>
+    </w:p>
+    <w:p>
+      <w:pPr>
+        <w:jc w:val="both"/>
+        <w:rPr>
+          <w:lang w:val="en-US"/>
+        </w:rPr>
+      </w:pPr>
+    </w:p>
+    <w:p>
+      <w:pPr>
+        <w:ind w:left="720" w:firstLine="720"/>
+        <w:jc w:val="both"/>
+        <w:rPr>
+          <w:lang w:val="en-US"/>
+        </w:rPr>
+      </w:pPr>
+      <w:r>
+        <w:rPr>
+          <w:lang w:val="en-US"/>
+        </w:rPr>
+        <w:t>ask to edit, test, or quit (objective 2)</w:t>
+      </w:r>
+      <w:r>
+        <w:rPr>
+          <w:lang w:val="en-US"/>
+        </w:rPr>
+        <w:t xml:space="preserve"> (</w:t>
+      </w:r>
+      <w:proofErr w:type="spellStart"/>
+      <w:r>
+        <w:rPr>
+          <w:lang w:val="en-US"/>
+        </w:rPr>
+        <w:t>strcmp</w:t>
+      </w:r>
+      <w:proofErr w:type="spellEnd"/>
+      <w:r>
+        <w:rPr>
+          <w:lang w:val="en-US"/>
+        </w:rPr>
+        <w:t xml:space="preserve"> edit test </w:t>
+      </w:r>
+      <w:proofErr w:type="gramStart"/>
+      <w:r>
+        <w:rPr>
+          <w:lang w:val="en-US"/>
+        </w:rPr>
+        <w:t>quit !</w:t>
+      </w:r>
+      <w:proofErr w:type="gramEnd"/>
+      <w:r>
+        <w:rPr>
+          <w:lang w:val="en-US"/>
+        </w:rPr>
+        <w:t>= 0, invalid)</w:t>
+      </w:r>
+    </w:p>
+    <w:p>
+      <w:pPr>
+        <w:jc w:val="both"/>
+        <w:rPr>
+          <w:lang w:val="en-US"/>
+        </w:rPr>
+      </w:pPr>
+      <w:r>
+        <w:rPr>
+          <w:lang w:val="en-US"/>
+        </w:rPr>
+        <w:tab/>
+      </w:r>
+      <w:r>
+        <w:rPr>
+          <w:b/>
+          <w:bCs/>
+          <w:lang w:val="en-US"/>
+        </w:rPr>
+        <w:t>Create own series of tasks:</w:t>
+      </w:r>
+      <w:r>
+        <w:rPr>
+          <w:b/>
+          <w:bCs/>
+          <w:lang w:val="en-US"/>
+        </w:rPr>
+        <w:t xml:space="preserve"> </w:t>
+      </w:r>
+      <w:r>
+        <w:rPr>
+          <w:lang w:val="en-US"/>
+        </w:rPr>
+        <w:t xml:space="preserve">using a struct with name, start/end month, and </w:t>
+      </w:r>
+      <w:proofErr w:type="gramStart"/>
+      <w:r>
+        <w:rPr>
+          <w:lang w:val="en-US"/>
+        </w:rPr>
+        <w:t>dependencies</w:t>
+      </w:r>
+      <w:proofErr w:type="gramEnd"/>
+    </w:p>
+    <w:p>
+      <w:pPr>
+        <w:jc w:val="both"/>
+        <w:rPr>
+          <w:lang w:val="en-US"/>
+        </w:rPr>
+      </w:pPr>
+      <w:r>
+        <w:rPr>
+          <w:lang w:val="en-US"/>
+        </w:rPr>
+        <w:tab/>
+      </w:r>
+      <w:r>
+        <w:rPr>
+          <w:lang w:val="en-US"/>
+        </w:rPr>
+        <w:tab/>
+        <w:t>How many tasks? (0 invalid, else iterate for number of tasks entered)</w:t>
+      </w:r>
+    </w:p>
+    <w:p>
+      <w:pPr>
+        <w:jc w:val="both"/>
+        <w:rPr>
+          <w:lang w:val="en-US"/>
+        </w:rPr>
+      </w:pPr>
+      <w:r>
+        <w:rPr>
+          <w:lang w:val="en-US"/>
+        </w:rPr>
+        <w:tab/>
+      </w:r>
+      <w:r>
+        <w:rPr>
+          <w:lang w:val="en-US"/>
+        </w:rPr>
+        <w:tab/>
+        <w:t>Task name</w:t>
+      </w:r>
+      <w:r>
+        <w:rPr>
+          <w:lang w:val="en-US"/>
+        </w:rPr>
+        <w:t xml:space="preserve"> (malloc string)</w:t>
+      </w:r>
+    </w:p>
+    <w:p>
+      <w:pPr>
+        <w:jc w:val="both"/>
+        <w:rPr>
+          <w:lang w:val="en-US"/>
+        </w:rPr>
+      </w:pPr>
+      <w:r>
+        <w:rPr>
+          <w:lang w:val="en-US"/>
+        </w:rPr>
+        <w:tab/>
+      </w:r>
+      <w:r>
+        <w:rPr>
+          <w:lang w:val="en-US"/>
+        </w:rPr>
+        <w:tab/>
+        <w:t>Start/end month</w:t>
+      </w:r>
+      <w:r>
+        <w:rPr>
+          <w:lang w:val="en-US"/>
+        </w:rPr>
+        <w:t xml:space="preserve"> (</w:t>
+      </w:r>
+      <w:r>
+        <w:rPr>
+          <w:lang w:val="en-US"/>
+        </w:rPr>
+        <w:t xml:space="preserve">input </w:t>
+      </w:r>
+      <w:r>
+        <w:rPr>
+          <w:lang w:val="en-US"/>
+        </w:rPr>
+        <w:t>&lt;= 0 or &gt; 12, invalid input)</w:t>
+      </w:r>
+    </w:p>
+    <w:p>
+      <w:pPr>
+        <w:jc w:val="both"/>
+        <w:rPr>
+          <w:lang w:val="en-US"/>
+        </w:rPr>
+      </w:pPr>
+      <w:r>
+        <w:rPr>
+          <w:lang w:val="en-US"/>
+        </w:rPr>
+        <w:tab/>
+      </w:r>
+      <w:r>
+        <w:rPr>
+          <w:lang w:val="en-US"/>
+        </w:rPr>
+        <w:tab/>
+        <w:t>Number of dependencies (0 = skip, else iterate for number of dependencies entered)</w:t>
+      </w:r>
+    </w:p>
+    <w:p>
+      <w:pPr>
+        <w:jc w:val="both"/>
+        <w:rPr>
+          <w:lang w:val="en-US"/>
+        </w:rPr>
+      </w:pPr>
+      <w:r>
+        <w:rPr>
+          <w:lang w:val="en-US"/>
+        </w:rPr>
+        <w:tab/>
+      </w:r>
+      <w:r>
+        <w:rPr>
+          <w:lang w:val="en-US"/>
+        </w:rPr>
+        <w:tab/>
+      </w:r>
+      <w:r>
+        <w:rPr>
+          <w:lang w:val="en-US"/>
+        </w:rPr>
+        <w:tab/>
+        <w:t>Dependent task(s)</w:t>
+      </w:r>
+      <w:r>
+        <w:rPr>
+          <w:lang w:val="en-US"/>
+        </w:rPr>
+        <w:t xml:space="preserve"> (</w:t>
+      </w:r>
+      <w:r>
+        <w:rPr>
+          <w:lang w:val="en-US"/>
+        </w:rPr>
+        <w:t xml:space="preserve">input </w:t>
+      </w:r>
+      <w:r>
+        <w:rPr>
+          <w:lang w:val="en-US"/>
+        </w:rPr>
+        <w:t>&lt;= 0 or &gt; task number, invalid input)</w:t>
+      </w:r>
+    </w:p>
+    <w:p>
+      <w:pPr>
+        <w:jc w:val="both"/>
+        <w:rPr>
+          <w:lang w:val="en-US"/>
+        </w:rPr>
+      </w:pPr>
+    </w:p>
+    <w:p>
+      <w:pPr>
+        <w:pStyle w:val="Heading1"/>
+      </w:pPr>
+      <w:r>
+        <w:t>Optional tasks</w:t>
+      </w:r>
+    </w:p>
+    <w:p>
+      <w:pPr>
+        <w:jc w:val="both"/>
+        <w:rPr>
+          <w:lang w:val="en-US"/>
+        </w:rPr>
+      </w:pPr>
+      <w:r>
+        <w:rPr>
+          <w:lang w:val="en-US"/>
+        </w:rPr>
+        <w:t>Add \a to every invalid inpu</w:t>
+      </w:r>
+      <w:r>
+        <w:rPr>
+          <w:lang w:val="en-US"/>
+        </w:rPr>
+        <w:t>t</w:t>
+      </w:r>
+      <w:r>
+        <w:rPr>
+          <w:lang w:val="en-US"/>
+        </w:rPr>
+        <w:t>. Scare people!</w:t>
+      </w:r>
+    </w:p>
+    <w:p>
+      <w:pPr>
+        <w:jc w:val="both"/>
+        <w:rPr>
+          <w:lang w:val="en-US"/>
+        </w:rPr>
+      </w:pPr>
     </w:p>
     <w:sectPr>
       <w:pgSz w:w="11906" w:h="16838"/>
@@ -655,6 +1485,25 @@
     <w:name w:val="Normal"/>
     <w:qFormat/>
   </w:style>
+  <w:style w:type="paragraph" w:styleId="Heading1">
+    <w:name w:val="heading 1"/>
+    <w:basedOn w:val="Normal"/>
+    <w:next w:val="Normal"/>
+    <w:link w:val="Heading1Char"/>
+    <w:uiPriority w:val="9"/>
+    <w:qFormat/>
+    <w:rsid w:val="003B5774"/>
+    <w:pPr>
+      <w:keepNext/>
+      <w:jc w:val="both"/>
+      <w:outlineLvl w:val="0"/>
+    </w:pPr>
+    <w:rPr>
+      <w:b/>
+      <w:bCs/>
+      <w:lang w:val="en-US"/>
+    </w:rPr>
+  </w:style>
   <w:style w:type="character" w:default="1" w:styleId="DefaultParagraphFont">
     <w:name w:val="Default Paragraph Font"/>
     <w:uiPriority w:val="1"/>
@@ -681,6 +1530,18 @@
     <w:uiPriority w:val="99"/>
     <w:semiHidden/>
     <w:unhideWhenUsed/>
+  </w:style>
+  <w:style w:type="character" w:customStyle="1" w:styleId="Heading1Char">
+    <w:name w:val="Heading 1 Char"/>
+    <w:basedOn w:val="DefaultParagraphFont"/>
+    <w:link w:val="Heading1"/>
+    <w:uiPriority w:val="9"/>
+    <w:rsid w:val="003B5774"/>
+    <w:rPr>
+      <w:b/>
+      <w:bCs/>
+      <w:lang w:val="en-US"/>
+    </w:rPr>
   </w:style>
 </w:styles>
 </file>

</xml_diff>

<commit_message>
whoops forgot to save
</commit_message>
<xml_diff>
--- a/README.docx
+++ b/README.docx
@@ -152,8 +152,16 @@
           <w:lang w:val="en-US"/>
         </w:rPr>
         <w:tab/>
-        <w:t>rather than getting started right off with diagram, only list it line by line in plaintext</w:t>
-      </w:r>
+        <w:t xml:space="preserve">rather than getting started right off with diagram, only list it line by line in </w:t>
+      </w:r>
+      <w:proofErr w:type="gramStart"/>
+      <w:r>
+        <w:rPr>
+          <w:lang w:val="en-US"/>
+        </w:rPr>
+        <w:t>plaintext</w:t>
+      </w:r>
+      <w:proofErr w:type="gramEnd"/>
     </w:p>
     <w:p>
       <w:pPr>
@@ -178,45 +186,30 @@
     </w:p>
     <w:p>
       <w:pPr>
-        <w:ind w:left="1440"/>
-        <w:jc w:val="both"/>
-        <w:rPr>
-          <w:lang w:val="en-US"/>
-        </w:rPr>
-      </w:pPr>
-      <w:r>
-        <w:rPr>
-          <w:lang w:val="en-US"/>
-        </w:rPr>
-        <w:t xml:space="preserve">otherwise you’d spend too much time debugging the diagram rather than, </w:t>
-      </w:r>
-      <w:proofErr w:type="spellStart"/>
-      <w:r>
-        <w:rPr>
-          <w:lang w:val="en-US"/>
-        </w:rPr>
-        <w:t>yknow</w:t>
-      </w:r>
-      <w:proofErr w:type="spellEnd"/>
-      <w:r>
-        <w:rPr>
-          <w:lang w:val="en-US"/>
-        </w:rPr>
-        <w:t>, doing the actual fuckin project</w:t>
-      </w:r>
-    </w:p>
-    <w:p>
-      <w:pPr>
-        <w:jc w:val="both"/>
-        <w:rPr>
-          <w:lang w:val="en-US"/>
-        </w:rPr>
-      </w:pPr>
-      <w:r>
-        <w:rPr>
-          <w:lang w:val="en-US"/>
-        </w:rPr>
-        <w:t>“recursive dependencies”, if a task has a dependency and that dependency has a dependency itself, then recursively move through it.</w:t>
+        <w:jc w:val="both"/>
+        <w:rPr>
+          <w:lang w:val="en-US"/>
+        </w:rPr>
+      </w:pPr>
+      <w:r>
+        <w:rPr>
+          <w:lang w:val="en-US"/>
+        </w:rPr>
+        <w:t>“</w:t>
+      </w:r>
+      <w:proofErr w:type="gramStart"/>
+      <w:r>
+        <w:rPr>
+          <w:lang w:val="en-US"/>
+        </w:rPr>
+        <w:t>recursive</w:t>
+      </w:r>
+      <w:proofErr w:type="gramEnd"/>
+      <w:r>
+        <w:rPr>
+          <w:lang w:val="en-US"/>
+        </w:rPr>
+        <w:t xml:space="preserve"> dependencies”, if a task has a dependency and that dependency has a dependency itself, then recursively move through it.</w:t>
       </w:r>
     </w:p>
     <w:p>
@@ -322,21 +315,43 @@
         <w:rPr>
           <w:lang w:val="en-US"/>
         </w:rPr>
-        <w:t>objective: make a plan and a set timeline with responsibilities to be discussed later</w:t>
-      </w:r>
-    </w:p>
-    <w:p>
-      <w:pPr>
-        <w:jc w:val="both"/>
-        <w:rPr>
-          <w:lang w:val="en-US"/>
-        </w:rPr>
-      </w:pPr>
-      <w:r>
-        <w:rPr>
-          <w:lang w:val="en-US"/>
-        </w:rPr>
-        <w:t>(should be planning more than programming.)</w:t>
+        <w:t xml:space="preserve">objective: make a plan and a set timeline with responsibilities to be discussed </w:t>
+      </w:r>
+      <w:proofErr w:type="gramStart"/>
+      <w:r>
+        <w:rPr>
+          <w:lang w:val="en-US"/>
+        </w:rPr>
+        <w:t>later</w:t>
+      </w:r>
+      <w:proofErr w:type="gramEnd"/>
+    </w:p>
+    <w:p>
+      <w:pPr>
+        <w:jc w:val="both"/>
+        <w:rPr>
+          <w:lang w:val="en-US"/>
+        </w:rPr>
+      </w:pPr>
+      <w:r>
+        <w:rPr>
+          <w:lang w:val="en-US"/>
+        </w:rPr>
+        <w:t>(</w:t>
+      </w:r>
+      <w:proofErr w:type="gramStart"/>
+      <w:r>
+        <w:rPr>
+          <w:lang w:val="en-US"/>
+        </w:rPr>
+        <w:t>should</w:t>
+      </w:r>
+      <w:proofErr w:type="gramEnd"/>
+      <w:r>
+        <w:rPr>
+          <w:lang w:val="en-US"/>
+        </w:rPr>
+        <w:t xml:space="preserve"> be planning more than programming.)</w:t>
       </w:r>
     </w:p>
     <w:p>
@@ -476,8 +491,16 @@
         <w:rPr>
           <w:lang w:val="en-US"/>
         </w:rPr>
-        <w:t>Ask the user to either view an example chart with 10 tasks, or create their own series of tasks</w:t>
-      </w:r>
+        <w:t xml:space="preserve">Ask the user to either view an example chart with 10 tasks, or create their own series of </w:t>
+      </w:r>
+      <w:proofErr w:type="gramStart"/>
+      <w:r>
+        <w:rPr>
+          <w:lang w:val="en-US"/>
+        </w:rPr>
+        <w:t>tasks</w:t>
+      </w:r>
+      <w:proofErr w:type="gramEnd"/>
     </w:p>
     <w:p>
       <w:pPr>
@@ -510,28 +533,50 @@
         <w:rPr>
           <w:lang w:val="en-US"/>
         </w:rPr>
-        <w:t>to create the table</w:t>
-      </w:r>
-    </w:p>
-    <w:p>
-      <w:pPr>
-        <w:jc w:val="both"/>
-        <w:rPr>
-          <w:lang w:val="en-US"/>
-        </w:rPr>
-      </w:pPr>
-      <w:r>
-        <w:rPr>
-          <w:lang w:val="en-US"/>
-        </w:rPr>
-        <w:tab/>
-      </w:r>
-      <w:r>
-        <w:rPr>
-          <w:lang w:val="en-US"/>
-        </w:rPr>
-        <w:tab/>
-        <w:t>(sorry for this.) format the table using the example provided</w:t>
+        <w:t xml:space="preserve">to create the </w:t>
+      </w:r>
+      <w:proofErr w:type="gramStart"/>
+      <w:r>
+        <w:rPr>
+          <w:lang w:val="en-US"/>
+        </w:rPr>
+        <w:t>table</w:t>
+      </w:r>
+      <w:proofErr w:type="gramEnd"/>
+    </w:p>
+    <w:p>
+      <w:pPr>
+        <w:jc w:val="both"/>
+        <w:rPr>
+          <w:lang w:val="en-US"/>
+        </w:rPr>
+      </w:pPr>
+      <w:r>
+        <w:rPr>
+          <w:lang w:val="en-US"/>
+        </w:rPr>
+        <w:tab/>
+      </w:r>
+      <w:r>
+        <w:rPr>
+          <w:lang w:val="en-US"/>
+        </w:rPr>
+        <w:tab/>
+        <w:t>(</w:t>
+      </w:r>
+      <w:proofErr w:type="gramStart"/>
+      <w:r>
+        <w:rPr>
+          <w:lang w:val="en-US"/>
+        </w:rPr>
+        <w:t>sorry</w:t>
+      </w:r>
+      <w:proofErr w:type="gramEnd"/>
+      <w:r>
+        <w:rPr>
+          <w:lang w:val="en-US"/>
+        </w:rPr>
+        <w:t xml:space="preserve"> for this.) format the table using the example provided</w:t>
       </w:r>
     </w:p>
     <w:p>
@@ -586,6 +631,7 @@
         <w:t xml:space="preserve">Update variable with string length of inputted task name if length &gt; variable. When printing, </w:t>
       </w:r>
       <w:proofErr w:type="spellStart"/>
+      <w:proofErr w:type="gramStart"/>
       <w:r>
         <w:rPr>
           <w:lang w:val="en-US"/>
@@ -597,7 +643,14 @@
         <w:rPr>
           <w:lang w:val="en-US"/>
         </w:rPr>
-        <w:t xml:space="preserve">("%*s |", </w:t>
+        <w:t>(</w:t>
+      </w:r>
+      <w:proofErr w:type="gramEnd"/>
+      <w:r>
+        <w:rPr>
+          <w:lang w:val="en-US"/>
+        </w:rPr>
+        <w:t xml:space="preserve">"%*s |", </w:t>
       </w:r>
       <w:proofErr w:type="spellStart"/>
       <w:r>
@@ -694,7 +747,21 @@
         <w:rPr>
           <w:lang w:val="en-US"/>
         </w:rPr>
-        <w:t xml:space="preserve"> edit test quit != 0, invalid)</w:t>
+        <w:t xml:space="preserve"> edit test </w:t>
+      </w:r>
+      <w:proofErr w:type="gramStart"/>
+      <w:r>
+        <w:rPr>
+          <w:lang w:val="en-US"/>
+        </w:rPr>
+        <w:t>quit !</w:t>
+      </w:r>
+      <w:proofErr w:type="gramEnd"/>
+      <w:r>
+        <w:rPr>
+          <w:lang w:val="en-US"/>
+        </w:rPr>
+        <w:t>= 0, invalid)</w:t>
       </w:r>
     </w:p>
     <w:p>
@@ -730,8 +797,16 @@
         <w:rPr>
           <w:lang w:val="en-US"/>
         </w:rPr>
-        <w:t>using a struct with name, start/end month, and dependencies</w:t>
-      </w:r>
+        <w:t xml:space="preserve">using a struct with name, start/end month, and </w:t>
+      </w:r>
+      <w:proofErr w:type="gramStart"/>
+      <w:r>
+        <w:rPr>
+          <w:lang w:val="en-US"/>
+        </w:rPr>
+        <w:t>dependencies</w:t>
+      </w:r>
+      <w:proofErr w:type="gramEnd"/>
     </w:p>
     <w:p>
       <w:pPr>

</xml_diff>

<commit_message>
added definitions.h for, well, definitions.
</commit_message>
<xml_diff>
--- a/README.docx
+++ b/README.docx
@@ -17,7 +17,31 @@
           <w:bCs/>
           <w:lang w:val="en-US"/>
         </w:rPr>
-        <w:t>COMP10050 Assignment 2</w:t>
+        <w:t xml:space="preserve">COMP10050 </w:t>
+      </w:r>
+      <w:r>
+        <w:rPr>
+          <w:b/>
+          <w:bCs/>
+          <w:lang w:val="en-US"/>
+        </w:rPr>
+        <w:t>Group BO</w:t>
+      </w:r>
+      <w:r>
+        <w:rPr>
+          <w:b/>
+          <w:bCs/>
+          <w:lang w:val="en-US"/>
+        </w:rPr>
+        <w:t xml:space="preserve"> </w:t>
+      </w:r>
+      <w:r>
+        <w:rPr>
+          <w:b/>
+          <w:bCs/>
+          <w:lang w:val="en-US"/>
+        </w:rPr>
+        <w:t>Assignment 2</w:t>
       </w:r>
     </w:p>
     <w:p>
@@ -50,16 +74,8 @@
           <w:lang w:val="en-US"/>
         </w:rPr>
         <w:tab/>
-        <w:t xml:space="preserve">Martina </w:t>
-      </w:r>
-      <w:proofErr w:type="spellStart"/>
-      <w:r>
-        <w:rPr>
-          <w:lang w:val="en-US"/>
-        </w:rPr>
-        <w:t>D’Argenzio</w:t>
-      </w:r>
-      <w:proofErr w:type="spellEnd"/>
+        <w:t>Martina D’Argenzio</w:t>
+      </w:r>
       <w:r>
         <w:rPr>
           <w:lang w:val="en-US"/>
@@ -114,23 +130,224 @@
       <w:pPr>
         <w:jc w:val="both"/>
         <w:rPr>
-          <w:lang w:val="en-US"/>
-        </w:rPr>
-      </w:pPr>
-    </w:p>
-    <w:p>
-      <w:pPr>
-        <w:jc w:val="both"/>
-        <w:rPr>
-          <w:lang w:val="en-US"/>
-        </w:rPr>
-      </w:pPr>
-      <w:r>
-        <w:rPr>
-          <w:b/>
-          <w:bCs/>
-          <w:lang w:val="en-US"/>
-        </w:rPr>
+          <w:b/>
+          <w:bCs/>
+          <w:lang w:val="en-US"/>
+        </w:rPr>
+      </w:pPr>
+      <w:r>
+        <w:rPr>
+          <w:b/>
+          <w:bCs/>
+          <w:lang w:val="en-US"/>
+        </w:rPr>
+        <w:t>How is the Gantt displayed</w:t>
+      </w:r>
+      <w:r>
+        <w:rPr>
+          <w:b/>
+          <w:bCs/>
+          <w:lang w:val="en-US"/>
+        </w:rPr>
+        <w:t>?</w:t>
+      </w:r>
+    </w:p>
+    <w:p>
+      <w:pPr>
+        <w:pStyle w:val="Heading1"/>
+      </w:pPr>
+      <w:r>
+        <w:t>How to map the task to struct</w:t>
+      </w:r>
+      <w:r>
+        <w:t>?</w:t>
+      </w:r>
+    </w:p>
+    <w:p>
+      <w:pPr>
+        <w:jc w:val="both"/>
+        <w:rPr>
+          <w:b/>
+          <w:bCs/>
+          <w:lang w:val="en-US"/>
+        </w:rPr>
+      </w:pPr>
+      <w:r>
+        <w:rPr>
+          <w:b/>
+          <w:bCs/>
+          <w:lang w:val="en-US"/>
+        </w:rPr>
+        <w:t>How did you edit and change tasks</w:t>
+      </w:r>
+      <w:r>
+        <w:rPr>
+          <w:b/>
+          <w:bCs/>
+          <w:lang w:val="en-US"/>
+        </w:rPr>
+        <w:t>?</w:t>
+      </w:r>
+    </w:p>
+    <w:p>
+      <w:pPr>
+        <w:jc w:val="both"/>
+        <w:rPr>
+          <w:b/>
+          <w:bCs/>
+          <w:lang w:val="en-US"/>
+        </w:rPr>
+      </w:pPr>
+      <w:r>
+        <w:rPr>
+          <w:b/>
+          <w:bCs/>
+          <w:lang w:val="en-US"/>
+        </w:rPr>
+        <w:t>How did you implement search for a circular dependency</w:t>
+      </w:r>
+      <w:r>
+        <w:rPr>
+          <w:b/>
+          <w:bCs/>
+          <w:lang w:val="en-US"/>
+        </w:rPr>
+        <w:t>?</w:t>
+      </w:r>
+    </w:p>
+    <w:p>
+      <w:pPr>
+        <w:jc w:val="both"/>
+        <w:rPr>
+          <w:lang w:val="en-US"/>
+        </w:rPr>
+      </w:pPr>
+      <w:r>
+        <w:rPr>
+          <w:lang w:val="en-US"/>
+        </w:rPr>
+        <w:t>Throughout design, we continuously planned and reoriented ourselves by setting goals to be accomplished each time we worked</w:t>
+      </w:r>
+      <w:r>
+        <w:rPr>
+          <w:lang w:val="en-US"/>
+        </w:rPr>
+        <w:t xml:space="preserve"> </w:t>
+      </w:r>
+      <w:r>
+        <w:rPr>
+          <w:lang w:val="en-US"/>
+        </w:rPr>
+        <w:t>in collaboration</w:t>
+      </w:r>
+      <w:r>
+        <w:rPr>
+          <w:lang w:val="en-US"/>
+        </w:rPr>
+        <w:t xml:space="preserve">. </w:t>
+      </w:r>
+      <w:r>
+        <w:rPr>
+          <w:lang w:val="en-US"/>
+        </w:rPr>
+        <w:t xml:space="preserve">This was done </w:t>
+      </w:r>
+      <w:r>
+        <w:rPr>
+          <w:lang w:val="en-US"/>
+        </w:rPr>
+        <w:t>to</w:t>
+      </w:r>
+      <w:r>
+        <w:rPr>
+          <w:lang w:val="en-US"/>
+        </w:rPr>
+        <w:t xml:space="preserve"> make </w:t>
+      </w:r>
+      <w:r>
+        <w:rPr>
+          <w:lang w:val="en-US"/>
+        </w:rPr>
+        <w:t>the project</w:t>
+      </w:r>
+      <w:r>
+        <w:rPr>
+          <w:lang w:val="en-US"/>
+        </w:rPr>
+        <w:t xml:space="preserve"> as simple, efficient, and workable as possible.</w:t>
+      </w:r>
+    </w:p>
+    <w:p>
+      <w:pPr>
+        <w:jc w:val="both"/>
+        <w:rPr>
+          <w:lang w:val="en-US"/>
+        </w:rPr>
+      </w:pPr>
+      <w:r>
+        <w:rPr>
+          <w:lang w:val="en-US"/>
+        </w:rPr>
+        <w:t>We kept a dev branch for experimentation and crash-testing new ideas. Successful builds were pushed to master.</w:t>
+      </w:r>
+    </w:p>
+    <w:p>
+      <w:pPr>
+        <w:jc w:val="both"/>
+        <w:rPr>
+          <w:lang w:val="en-US"/>
+        </w:rPr>
+      </w:pPr>
+      <w:r>
+        <w:rPr>
+          <w:lang w:val="en-US"/>
+        </w:rPr>
+        <w:t xml:space="preserve">Our ASCII art is </w:t>
+      </w:r>
+      <w:r>
+        <w:rPr>
+          <w:lang w:val="en-US"/>
+        </w:rPr>
+        <w:t xml:space="preserve">a portrait of </w:t>
+      </w:r>
+      <w:r>
+        <w:rPr>
+          <w:lang w:val="en-US"/>
+        </w:rPr>
+        <w:t>Karl Marx. Jack is reading the Communist Manifesto and thinks it’s a good read, so he’s went and spread his socialist beliefs.</w:t>
+      </w:r>
+    </w:p>
+    <w:p>
+      <w:pPr>
+        <w:rPr>
+          <w:b/>
+          <w:bCs/>
+          <w:lang w:val="en-US"/>
+        </w:rPr>
+      </w:pPr>
+      <w:r>
+        <w:rPr>
+          <w:b/>
+          <w:bCs/>
+          <w:lang w:val="en-US"/>
+        </w:rPr>
+        <w:br w:type="page"/>
+      </w:r>
+    </w:p>
+    <w:p>
+      <w:pPr>
+        <w:jc w:val="both"/>
+        <w:rPr>
+          <w:lang w:val="en-US"/>
+        </w:rPr>
+      </w:pPr>
+      <w:r>
+        <w:rPr>
+          <w:b/>
+          <w:bCs/>
+          <w:lang w:val="en-US"/>
+        </w:rPr>
+        <w:lastRenderedPageBreak/>
         <w:t>dev build</w:t>
       </w:r>
       <w:r>
@@ -152,16 +369,8 @@
           <w:lang w:val="en-US"/>
         </w:rPr>
         <w:tab/>
-        <w:t xml:space="preserve">rather than getting started right off with diagram, only list it line by line in </w:t>
-      </w:r>
-      <w:proofErr w:type="gramStart"/>
-      <w:r>
-        <w:rPr>
-          <w:lang w:val="en-US"/>
-        </w:rPr>
-        <w:t>plaintext</w:t>
-      </w:r>
-      <w:proofErr w:type="gramEnd"/>
+        <w:t>rather than getting started right off with diagram, only list it line by line in plaintext</w:t>
+      </w:r>
     </w:p>
     <w:p>
       <w:pPr>
@@ -195,21 +404,7 @@
         <w:rPr>
           <w:lang w:val="en-US"/>
         </w:rPr>
-        <w:t>“</w:t>
-      </w:r>
-      <w:proofErr w:type="gramStart"/>
-      <w:r>
-        <w:rPr>
-          <w:lang w:val="en-US"/>
-        </w:rPr>
-        <w:t>recursive</w:t>
-      </w:r>
-      <w:proofErr w:type="gramEnd"/>
-      <w:r>
-        <w:rPr>
-          <w:lang w:val="en-US"/>
-        </w:rPr>
-        <w:t xml:space="preserve"> dependencies”, if a task has a dependency and that dependency has a dependency itself, then recursively move through it.</w:t>
+        <w:t>“recursive dependencies”, if a task has a dependency and that dependency has a dependency itself, then recursively move through it.</w:t>
       </w:r>
     </w:p>
     <w:p>
@@ -226,6 +421,12 @@
         <w:tab/>
         <w:t>base case no dependencies</w:t>
       </w:r>
+      <w:r>
+        <w:rPr>
+          <w:lang w:val="en-US"/>
+        </w:rPr>
+        <w:t>, return 0</w:t>
+      </w:r>
     </w:p>
     <w:p>
       <w:pPr>
@@ -245,21 +446,7 @@
         <w:rPr>
           <w:lang w:val="en-US"/>
         </w:rPr>
-        <w:t xml:space="preserve"> (think about this more </w:t>
-      </w:r>
-      <w:proofErr w:type="spellStart"/>
-      <w:r>
-        <w:rPr>
-          <w:lang w:val="en-US"/>
-        </w:rPr>
-        <w:t>plz</w:t>
-      </w:r>
-      <w:proofErr w:type="spellEnd"/>
-      <w:r>
-        <w:rPr>
-          <w:lang w:val="en-US"/>
-        </w:rPr>
-        <w:t>)</w:t>
+        <w:t xml:space="preserve"> (think about this more plz)</w:t>
       </w:r>
     </w:p>
     <w:p>
@@ -315,43 +502,21 @@
         <w:rPr>
           <w:lang w:val="en-US"/>
         </w:rPr>
-        <w:t xml:space="preserve">objective: make a plan and a set timeline with responsibilities to be discussed </w:t>
-      </w:r>
-      <w:proofErr w:type="gramStart"/>
-      <w:r>
-        <w:rPr>
-          <w:lang w:val="en-US"/>
-        </w:rPr>
-        <w:t>later</w:t>
-      </w:r>
-      <w:proofErr w:type="gramEnd"/>
-    </w:p>
-    <w:p>
-      <w:pPr>
-        <w:jc w:val="both"/>
-        <w:rPr>
-          <w:lang w:val="en-US"/>
-        </w:rPr>
-      </w:pPr>
-      <w:r>
-        <w:rPr>
-          <w:lang w:val="en-US"/>
-        </w:rPr>
-        <w:t>(</w:t>
-      </w:r>
-      <w:proofErr w:type="gramStart"/>
-      <w:r>
-        <w:rPr>
-          <w:lang w:val="en-US"/>
-        </w:rPr>
-        <w:t>should</w:t>
-      </w:r>
-      <w:proofErr w:type="gramEnd"/>
-      <w:r>
-        <w:rPr>
-          <w:lang w:val="en-US"/>
-        </w:rPr>
-        <w:t xml:space="preserve"> be planning more than programming.)</w:t>
+        <w:t>objective: make a plan and a set timeline with responsibilities to be discussed later</w:t>
+      </w:r>
+    </w:p>
+    <w:p>
+      <w:pPr>
+        <w:jc w:val="both"/>
+        <w:rPr>
+          <w:lang w:val="en-US"/>
+        </w:rPr>
+      </w:pPr>
+      <w:r>
+        <w:rPr>
+          <w:lang w:val="en-US"/>
+        </w:rPr>
+        <w:t>(should be planning more than programming.)</w:t>
       </w:r>
     </w:p>
     <w:p>
@@ -428,31 +593,62 @@
         <w:rPr>
           <w:lang w:val="en-US"/>
         </w:rPr>
-        <w:t>Max length of anything is to be 100chars (try not go past 100 spaces in the program)</w:t>
-      </w:r>
-    </w:p>
-    <w:p>
-      <w:pPr>
-        <w:jc w:val="both"/>
-        <w:rPr>
-          <w:lang w:val="en-US"/>
-        </w:rPr>
-      </w:pPr>
-      <w:r>
-        <w:rPr>
-          <w:lang w:val="en-US"/>
-        </w:rPr>
-        <w:tab/>
-        <w:t>Get the length of one line and then determine how long a string can be, to save the formatting.</w:t>
-      </w:r>
-    </w:p>
-    <w:p>
-      <w:pPr>
-        <w:jc w:val="both"/>
-        <w:rPr>
-          <w:lang w:val="en-US"/>
-        </w:rPr>
-      </w:pPr>
+        <w:t>Invalid entry</w:t>
+      </w:r>
+      <w:r>
+        <w:rPr>
+          <w:lang w:val="en-US"/>
+        </w:rPr>
+        <w:t xml:space="preserve"> function</w:t>
+      </w:r>
+      <w:r>
+        <w:rPr>
+          <w:lang w:val="en-US"/>
+        </w:rPr>
+        <w:t xml:space="preserve"> should</w:t>
+      </w:r>
+      <w:r>
+        <w:rPr>
+          <w:lang w:val="en-US"/>
+        </w:rPr>
+        <w:t xml:space="preserve"> immediately exit the program.</w:t>
+      </w:r>
+    </w:p>
+    <w:p>
+      <w:pPr>
+        <w:jc w:val="both"/>
+        <w:rPr>
+          <w:lang w:val="en-US"/>
+        </w:rPr>
+      </w:pPr>
+      <w:r>
+        <w:rPr>
+          <w:b/>
+          <w:bCs/>
+          <w:lang w:val="en-US"/>
+        </w:rPr>
+        <w:t xml:space="preserve">Definitions: </w:t>
+      </w:r>
+      <w:r>
+        <w:rPr>
+          <w:lang w:val="en-US"/>
+        </w:rPr>
+        <w:t>kept in definitions.h</w:t>
+      </w:r>
+    </w:p>
+    <w:p>
+      <w:pPr>
+        <w:jc w:val="both"/>
+        <w:rPr>
+          <w:lang w:val="en-US"/>
+        </w:rPr>
+      </w:pPr>
+      <w:r>
+        <w:rPr>
+          <w:lang w:val="en-US"/>
+        </w:rPr>
+        <w:t>MAX_LENGTH = 64</w:t>
+      </w:r>
     </w:p>
     <w:p>
       <w:pPr>
@@ -491,29 +687,27 @@
         <w:rPr>
           <w:lang w:val="en-US"/>
         </w:rPr>
-        <w:t xml:space="preserve">Ask the user to either view an example chart with 10 tasks, or create their own series of </w:t>
-      </w:r>
-      <w:proofErr w:type="gramStart"/>
-      <w:r>
-        <w:rPr>
-          <w:lang w:val="en-US"/>
-        </w:rPr>
-        <w:t>tasks</w:t>
-      </w:r>
-      <w:proofErr w:type="gramEnd"/>
-    </w:p>
-    <w:p>
-      <w:pPr>
-        <w:jc w:val="both"/>
-        <w:rPr>
-          <w:lang w:val="en-US"/>
-        </w:rPr>
-      </w:pPr>
-      <w:r>
-        <w:rPr>
-          <w:lang w:val="en-US"/>
-        </w:rPr>
-        <w:tab/>
+        <w:t>Ask the user to either view an example chart with 10 tasks, or create their own series of tasks</w:t>
+      </w:r>
+    </w:p>
+    <w:p>
+      <w:pPr>
+        <w:jc w:val="both"/>
+        <w:rPr>
+          <w:lang w:val="en-US"/>
+        </w:rPr>
+      </w:pPr>
+      <w:r>
+        <w:rPr>
+          <w:lang w:val="en-US"/>
+        </w:rPr>
+        <w:tab/>
+      </w:r>
+      <w:r>
+        <w:rPr>
+          <w:lang w:val="en-US"/>
+        </w:rPr>
+        <w:t xml:space="preserve">Function: </w:t>
       </w:r>
       <w:r>
         <w:rPr>
@@ -533,50 +727,34 @@
         <w:rPr>
           <w:lang w:val="en-US"/>
         </w:rPr>
-        <w:t xml:space="preserve">to create the </w:t>
-      </w:r>
-      <w:proofErr w:type="gramStart"/>
-      <w:r>
-        <w:rPr>
-          <w:lang w:val="en-US"/>
-        </w:rPr>
-        <w:t>table</w:t>
-      </w:r>
-      <w:proofErr w:type="gramEnd"/>
-    </w:p>
-    <w:p>
-      <w:pPr>
-        <w:jc w:val="both"/>
-        <w:rPr>
-          <w:lang w:val="en-US"/>
-        </w:rPr>
-      </w:pPr>
-      <w:r>
-        <w:rPr>
-          <w:lang w:val="en-US"/>
-        </w:rPr>
-        <w:tab/>
-      </w:r>
-      <w:r>
-        <w:rPr>
-          <w:lang w:val="en-US"/>
-        </w:rPr>
-        <w:tab/>
-        <w:t>(</w:t>
-      </w:r>
-      <w:proofErr w:type="gramStart"/>
-      <w:r>
-        <w:rPr>
-          <w:lang w:val="en-US"/>
-        </w:rPr>
-        <w:t>sorry</w:t>
-      </w:r>
-      <w:proofErr w:type="gramEnd"/>
-      <w:r>
-        <w:rPr>
-          <w:lang w:val="en-US"/>
-        </w:rPr>
-        <w:t xml:space="preserve"> for this.) format the table using the example provided</w:t>
+        <w:t>to create the table</w:t>
+      </w:r>
+      <w:r>
+        <w:rPr>
+          <w:lang w:val="en-US"/>
+        </w:rPr>
+        <w:t xml:space="preserve">, clear the screen first </w:t>
+      </w:r>
+    </w:p>
+    <w:p>
+      <w:pPr>
+        <w:jc w:val="both"/>
+        <w:rPr>
+          <w:lang w:val="en-US"/>
+        </w:rPr>
+      </w:pPr>
+      <w:r>
+        <w:rPr>
+          <w:lang w:val="en-US"/>
+        </w:rPr>
+        <w:tab/>
+      </w:r>
+      <w:r>
+        <w:rPr>
+          <w:lang w:val="en-US"/>
+        </w:rPr>
+        <w:tab/>
+        <w:t>(sorry for this.) format the table using the example provided</w:t>
       </w:r>
     </w:p>
     <w:p>
@@ -630,50 +808,18 @@
         </w:rPr>
         <w:t xml:space="preserve">Update variable with string length of inputted task name if length &gt; variable. When printing, </w:t>
       </w:r>
-      <w:proofErr w:type="spellStart"/>
-      <w:proofErr w:type="gramStart"/>
-      <w:r>
-        <w:rPr>
-          <w:lang w:val="en-US"/>
-        </w:rPr>
-        <w:t>printf</w:t>
-      </w:r>
-      <w:proofErr w:type="spellEnd"/>
-      <w:r>
-        <w:rPr>
-          <w:lang w:val="en-US"/>
-        </w:rPr>
-        <w:t>(</w:t>
-      </w:r>
-      <w:proofErr w:type="gramEnd"/>
-      <w:r>
-        <w:rPr>
-          <w:lang w:val="en-US"/>
-        </w:rPr>
-        <w:t xml:space="preserve">"%*s |", </w:t>
-      </w:r>
-      <w:proofErr w:type="spellStart"/>
-      <w:r>
-        <w:rPr>
-          <w:lang w:val="en-US"/>
-        </w:rPr>
-        <w:t>max_length</w:t>
-      </w:r>
-      <w:proofErr w:type="spellEnd"/>
-      <w:r>
-        <w:rPr>
-          <w:lang w:val="en-US"/>
-        </w:rPr>
-        <w:t xml:space="preserve">, </w:t>
-      </w:r>
-      <w:proofErr w:type="spellStart"/>
+      <w:r>
+        <w:rPr>
+          <w:lang w:val="en-US"/>
+        </w:rPr>
+        <w:t xml:space="preserve">printf("%*s |", max_length, </w:t>
+      </w:r>
       <w:r>
         <w:rPr>
           <w:lang w:val="en-US"/>
         </w:rPr>
         <w:t>taskname</w:t>
       </w:r>
-      <w:proofErr w:type="spellEnd"/>
       <w:r>
         <w:rPr>
           <w:lang w:val="en-US"/>
@@ -691,20 +837,168 @@
       <w:pPr>
         <w:jc w:val="both"/>
         <w:rPr>
-          <w:lang w:val="en-US"/>
-        </w:rPr>
-      </w:pPr>
-      <w:r>
-        <w:rPr>
-          <w:lang w:val="en-US"/>
-        </w:rPr>
-        <w:tab/>
-      </w:r>
-      <w:r>
-        <w:rPr>
-          <w:lang w:val="en-US"/>
-        </w:rPr>
-        <w:tab/>
+          <w:b/>
+          <w:bCs/>
+          <w:lang w:val="en-US"/>
+        </w:rPr>
+      </w:pPr>
+      <w:r>
+        <w:rPr>
+          <w:lang w:val="en-US"/>
+        </w:rPr>
+        <w:tab/>
+      </w:r>
+      <w:r>
+        <w:rPr>
+          <w:lang w:val="en-US"/>
+        </w:rPr>
+        <w:tab/>
+      </w:r>
+      <w:r>
+        <w:rPr>
+          <w:b/>
+          <w:bCs/>
+          <w:lang w:val="en-US"/>
+        </w:rPr>
+        <w:t>Placeholder task names:</w:t>
+      </w:r>
+    </w:p>
+    <w:p>
+      <w:pPr>
+        <w:jc w:val="both"/>
+        <w:rPr>
+          <w:lang w:val="en-US"/>
+        </w:rPr>
+      </w:pPr>
+      <w:r>
+        <w:rPr>
+          <w:b/>
+          <w:bCs/>
+          <w:lang w:val="en-US"/>
+        </w:rPr>
+        <w:tab/>
+      </w:r>
+      <w:r>
+        <w:rPr>
+          <w:b/>
+          <w:bCs/>
+          <w:lang w:val="en-US"/>
+        </w:rPr>
+        <w:tab/>
+      </w:r>
+      <w:r>
+        <w:rPr>
+          <w:lang w:val="en-US"/>
+        </w:rPr>
+        <w:t xml:space="preserve">Lorem </w:t>
+      </w:r>
+      <w:r>
+        <w:rPr>
+          <w:lang w:val="en-US"/>
+        </w:rPr>
+        <w:t xml:space="preserve">/ </w:t>
+      </w:r>
+      <w:r>
+        <w:rPr>
+          <w:lang w:val="en-US"/>
+        </w:rPr>
+        <w:t xml:space="preserve">ipsum </w:t>
+      </w:r>
+      <w:r>
+        <w:rPr>
+          <w:lang w:val="en-US"/>
+        </w:rPr>
+        <w:t xml:space="preserve">/ </w:t>
+      </w:r>
+      <w:r>
+        <w:rPr>
+          <w:lang w:val="en-US"/>
+        </w:rPr>
+        <w:t xml:space="preserve">dolor </w:t>
+      </w:r>
+      <w:r>
+        <w:rPr>
+          <w:lang w:val="en-US"/>
+        </w:rPr>
+        <w:t xml:space="preserve">/ </w:t>
+      </w:r>
+      <w:r>
+        <w:rPr>
+          <w:lang w:val="en-US"/>
+        </w:rPr>
+        <w:t xml:space="preserve">sit </w:t>
+      </w:r>
+      <w:r>
+        <w:rPr>
+          <w:lang w:val="en-US"/>
+        </w:rPr>
+        <w:t xml:space="preserve">/ </w:t>
+      </w:r>
+      <w:r>
+        <w:rPr>
+          <w:lang w:val="en-US"/>
+        </w:rPr>
+        <w:t>amet</w:t>
+      </w:r>
+      <w:r>
+        <w:rPr>
+          <w:lang w:val="en-US"/>
+        </w:rPr>
+        <w:t xml:space="preserve"> /</w:t>
+      </w:r>
+      <w:r>
+        <w:rPr>
+          <w:lang w:val="en-US"/>
+        </w:rPr>
+        <w:t xml:space="preserve"> consectetur </w:t>
+      </w:r>
+      <w:r>
+        <w:rPr>
+          <w:lang w:val="en-US"/>
+        </w:rPr>
+        <w:t xml:space="preserve">/ </w:t>
+      </w:r>
+      <w:r>
+        <w:rPr>
+          <w:lang w:val="en-US"/>
+        </w:rPr>
+        <w:t xml:space="preserve">adipiscing </w:t>
+      </w:r>
+      <w:r>
+        <w:rPr>
+          <w:lang w:val="en-US"/>
+        </w:rPr>
+        <w:t xml:space="preserve">/ </w:t>
+      </w:r>
+      <w:r>
+        <w:rPr>
+          <w:lang w:val="en-US"/>
+        </w:rPr>
+        <w:t>elit</w:t>
+      </w:r>
+      <w:r>
+        <w:rPr>
+          <w:lang w:val="en-US"/>
+        </w:rPr>
+        <w:t xml:space="preserve"> /</w:t>
+      </w:r>
+      <w:r>
+        <w:rPr>
+          <w:lang w:val="en-US"/>
+        </w:rPr>
+        <w:t xml:space="preserve"> sed</w:t>
+      </w:r>
+      <w:r>
+        <w:rPr>
+          <w:lang w:val="en-US"/>
+        </w:rPr>
+        <w:t xml:space="preserve"> / </w:t>
+      </w:r>
+      <w:r>
+        <w:rPr>
+          <w:lang w:val="en-US"/>
+        </w:rPr>
+        <w:t>do</w:t>
       </w:r>
     </w:p>
     <w:p>
@@ -733,49 +1027,34 @@
         <w:rPr>
           <w:lang w:val="en-US"/>
         </w:rPr>
-        <w:t xml:space="preserve"> (</w:t>
-      </w:r>
-      <w:proofErr w:type="spellStart"/>
-      <w:r>
-        <w:rPr>
-          <w:lang w:val="en-US"/>
-        </w:rPr>
-        <w:t>strcmp</w:t>
-      </w:r>
-      <w:proofErr w:type="spellEnd"/>
-      <w:r>
-        <w:rPr>
-          <w:lang w:val="en-US"/>
-        </w:rPr>
-        <w:t xml:space="preserve"> edit test </w:t>
-      </w:r>
-      <w:proofErr w:type="gramStart"/>
-      <w:r>
-        <w:rPr>
-          <w:lang w:val="en-US"/>
-        </w:rPr>
-        <w:t>quit !</w:t>
-      </w:r>
-      <w:proofErr w:type="gramEnd"/>
-      <w:r>
-        <w:rPr>
-          <w:lang w:val="en-US"/>
-        </w:rPr>
-        <w:t>= 0, invalid)</w:t>
-      </w:r>
-    </w:p>
-    <w:p>
-      <w:pPr>
-        <w:jc w:val="both"/>
-        <w:rPr>
-          <w:lang w:val="en-US"/>
-        </w:rPr>
-      </w:pPr>
-      <w:r>
-        <w:rPr>
-          <w:lang w:val="en-US"/>
-        </w:rPr>
-        <w:tab/>
+        <w:t xml:space="preserve"> (strcmp </w:t>
+      </w:r>
+      <w:r>
+        <w:rPr>
+          <w:lang w:val="en-US"/>
+        </w:rPr>
+        <w:t xml:space="preserve">input, </w:t>
+      </w:r>
+      <w:r>
+        <w:rPr>
+          <w:lang w:val="en-US"/>
+        </w:rPr>
+        <w:t>edit test quit != 0, invalid)</w:t>
+      </w:r>
+    </w:p>
+    <w:p>
+      <w:pPr>
+        <w:ind w:left="720"/>
+        <w:jc w:val="both"/>
+        <w:rPr>
+          <w:lang w:val="en-US"/>
+        </w:rPr>
+      </w:pPr>
+      <w:r>
+        <w:rPr>
+          <w:lang w:val="en-US"/>
+        </w:rPr>
+        <w:t xml:space="preserve">Function: </w:t>
       </w:r>
       <w:r>
         <w:rPr>
@@ -797,16 +1076,8 @@
         <w:rPr>
           <w:lang w:val="en-US"/>
         </w:rPr>
-        <w:t xml:space="preserve">using a struct with name, start/end month, and </w:t>
-      </w:r>
-      <w:proofErr w:type="gramStart"/>
-      <w:r>
-        <w:rPr>
-          <w:lang w:val="en-US"/>
-        </w:rPr>
-        <w:t>dependencies</w:t>
-      </w:r>
-      <w:proofErr w:type="gramEnd"/>
+        <w:t>using a struct with name, start/end month, and dependencies</w:t>
+      </w:r>
     </w:p>
     <w:p>
       <w:pPr>

</xml_diff>

<commit_message>
might work on this tomorrow. left off on 'months' in text file.
</commit_message>
<xml_diff>
--- a/README.docx
+++ b/README.docx
@@ -74,8 +74,16 @@
           <w:lang w:val="en-US"/>
         </w:rPr>
         <w:tab/>
-        <w:t>Martina D’Argenzio</w:t>
-      </w:r>
+        <w:t xml:space="preserve">Martina </w:t>
+      </w:r>
+      <w:proofErr w:type="spellStart"/>
+      <w:r>
+        <w:rPr>
+          <w:lang w:val="en-US"/>
+        </w:rPr>
+        <w:t>D’Argenzio</w:t>
+      </w:r>
+      <w:proofErr w:type="spellEnd"/>
       <w:r>
         <w:rPr>
           <w:lang w:val="en-US"/>
@@ -369,8 +377,16 @@
           <w:lang w:val="en-US"/>
         </w:rPr>
         <w:tab/>
-        <w:t>rather than getting started right off with diagram, only list it line by line in plaintext</w:t>
-      </w:r>
+        <w:t xml:space="preserve">rather than getting started right off with diagram, only list it line by line in </w:t>
+      </w:r>
+      <w:proofErr w:type="gramStart"/>
+      <w:r>
+        <w:rPr>
+          <w:lang w:val="en-US"/>
+        </w:rPr>
+        <w:t>plaintext</w:t>
+      </w:r>
+      <w:proofErr w:type="gramEnd"/>
     </w:p>
     <w:p>
       <w:pPr>
@@ -404,7 +420,21 @@
         <w:rPr>
           <w:lang w:val="en-US"/>
         </w:rPr>
-        <w:t>“recursive dependencies”, if a task has a dependency and that dependency has a dependency itself, then recursively move through it.</w:t>
+        <w:t>“</w:t>
+      </w:r>
+      <w:proofErr w:type="gramStart"/>
+      <w:r>
+        <w:rPr>
+          <w:lang w:val="en-US"/>
+        </w:rPr>
+        <w:t>recursive</w:t>
+      </w:r>
+      <w:proofErr w:type="gramEnd"/>
+      <w:r>
+        <w:rPr>
+          <w:lang w:val="en-US"/>
+        </w:rPr>
+        <w:t xml:space="preserve"> dependencies”, if a task has a dependency and that dependency has a dependency itself, then recursively move through it.</w:t>
       </w:r>
     </w:p>
     <w:p>
@@ -425,8 +455,16 @@
         <w:rPr>
           <w:lang w:val="en-US"/>
         </w:rPr>
-        <w:t>, return 0</w:t>
-      </w:r>
+        <w:t xml:space="preserve">, return </w:t>
+      </w:r>
+      <w:proofErr w:type="gramStart"/>
+      <w:r>
+        <w:rPr>
+          <w:lang w:val="en-US"/>
+        </w:rPr>
+        <w:t>0</w:t>
+      </w:r>
+      <w:proofErr w:type="gramEnd"/>
     </w:p>
     <w:p>
       <w:pPr>
@@ -446,7 +484,21 @@
         <w:rPr>
           <w:lang w:val="en-US"/>
         </w:rPr>
-        <w:t xml:space="preserve"> (think about this more plz)</w:t>
+        <w:t xml:space="preserve"> (think about this more </w:t>
+      </w:r>
+      <w:proofErr w:type="spellStart"/>
+      <w:r>
+        <w:rPr>
+          <w:lang w:val="en-US"/>
+        </w:rPr>
+        <w:t>plz</w:t>
+      </w:r>
+      <w:proofErr w:type="spellEnd"/>
+      <w:r>
+        <w:rPr>
+          <w:lang w:val="en-US"/>
+        </w:rPr>
+        <w:t>)</w:t>
       </w:r>
     </w:p>
     <w:p>
@@ -502,21 +554,43 @@
         <w:rPr>
           <w:lang w:val="en-US"/>
         </w:rPr>
-        <w:t>objective: make a plan and a set timeline with responsibilities to be discussed later</w:t>
-      </w:r>
-    </w:p>
-    <w:p>
-      <w:pPr>
-        <w:jc w:val="both"/>
-        <w:rPr>
-          <w:lang w:val="en-US"/>
-        </w:rPr>
-      </w:pPr>
-      <w:r>
-        <w:rPr>
-          <w:lang w:val="en-US"/>
-        </w:rPr>
-        <w:t>(should be planning more than programming.)</w:t>
+        <w:t xml:space="preserve">objective: make a plan and a set timeline with responsibilities to be discussed </w:t>
+      </w:r>
+      <w:proofErr w:type="gramStart"/>
+      <w:r>
+        <w:rPr>
+          <w:lang w:val="en-US"/>
+        </w:rPr>
+        <w:t>later</w:t>
+      </w:r>
+      <w:proofErr w:type="gramEnd"/>
+    </w:p>
+    <w:p>
+      <w:pPr>
+        <w:jc w:val="both"/>
+        <w:rPr>
+          <w:lang w:val="en-US"/>
+        </w:rPr>
+      </w:pPr>
+      <w:r>
+        <w:rPr>
+          <w:lang w:val="en-US"/>
+        </w:rPr>
+        <w:t>(</w:t>
+      </w:r>
+      <w:proofErr w:type="gramStart"/>
+      <w:r>
+        <w:rPr>
+          <w:lang w:val="en-US"/>
+        </w:rPr>
+        <w:t>should</w:t>
+      </w:r>
+      <w:proofErr w:type="gramEnd"/>
+      <w:r>
+        <w:rPr>
+          <w:lang w:val="en-US"/>
+        </w:rPr>
+        <w:t xml:space="preserve"> be planning more than programming.)</w:t>
       </w:r>
     </w:p>
     <w:p>
@@ -633,8 +707,16 @@
         <w:rPr>
           <w:lang w:val="en-US"/>
         </w:rPr>
-        <w:t>kept in definitions.h</w:t>
-      </w:r>
+        <w:t xml:space="preserve">kept in </w:t>
+      </w:r>
+      <w:proofErr w:type="spellStart"/>
+      <w:r>
+        <w:rPr>
+          <w:lang w:val="en-US"/>
+        </w:rPr>
+        <w:t>definitions.h</w:t>
+      </w:r>
+      <w:proofErr w:type="spellEnd"/>
     </w:p>
     <w:p>
       <w:pPr>
@@ -687,8 +769,16 @@
         <w:rPr>
           <w:lang w:val="en-US"/>
         </w:rPr>
-        <w:t>Ask the user to either view an example chart with 10 tasks, or create their own series of tasks</w:t>
-      </w:r>
+        <w:t xml:space="preserve">Ask the user to either view an example chart with 10 tasks, or create their own series of </w:t>
+      </w:r>
+      <w:proofErr w:type="gramStart"/>
+      <w:r>
+        <w:rPr>
+          <w:lang w:val="en-US"/>
+        </w:rPr>
+        <w:t>tasks</w:t>
+      </w:r>
+      <w:proofErr w:type="gramEnd"/>
     </w:p>
     <w:p>
       <w:pPr>
@@ -738,27 +828,6 @@
     </w:p>
     <w:p>
       <w:pPr>
-        <w:jc w:val="both"/>
-        <w:rPr>
-          <w:lang w:val="en-US"/>
-        </w:rPr>
-      </w:pPr>
-      <w:r>
-        <w:rPr>
-          <w:lang w:val="en-US"/>
-        </w:rPr>
-        <w:tab/>
-      </w:r>
-      <w:r>
-        <w:rPr>
-          <w:lang w:val="en-US"/>
-        </w:rPr>
-        <w:tab/>
-        <w:t>(sorry for this.) format the table using the example provided</w:t>
-      </w:r>
-    </w:p>
-    <w:p>
-      <w:pPr>
         <w:ind w:left="1440"/>
         <w:jc w:val="both"/>
         <w:rPr>
@@ -808,18 +877,50 @@
         </w:rPr>
         <w:t xml:space="preserve">Update variable with string length of inputted task name if length &gt; variable. When printing, </w:t>
       </w:r>
-      <w:r>
-        <w:rPr>
-          <w:lang w:val="en-US"/>
-        </w:rPr>
-        <w:t xml:space="preserve">printf("%*s |", max_length, </w:t>
-      </w:r>
+      <w:proofErr w:type="spellStart"/>
+      <w:proofErr w:type="gramStart"/>
+      <w:r>
+        <w:rPr>
+          <w:lang w:val="en-US"/>
+        </w:rPr>
+        <w:t>printf</w:t>
+      </w:r>
+      <w:proofErr w:type="spellEnd"/>
+      <w:r>
+        <w:rPr>
+          <w:lang w:val="en-US"/>
+        </w:rPr>
+        <w:t>(</w:t>
+      </w:r>
+      <w:proofErr w:type="gramEnd"/>
+      <w:r>
+        <w:rPr>
+          <w:lang w:val="en-US"/>
+        </w:rPr>
+        <w:t xml:space="preserve">"%*s |", </w:t>
+      </w:r>
+      <w:proofErr w:type="spellStart"/>
+      <w:r>
+        <w:rPr>
+          <w:lang w:val="en-US"/>
+        </w:rPr>
+        <w:t>max_length</w:t>
+      </w:r>
+      <w:proofErr w:type="spellEnd"/>
+      <w:r>
+        <w:rPr>
+          <w:lang w:val="en-US"/>
+        </w:rPr>
+        <w:t xml:space="preserve">, </w:t>
+      </w:r>
+      <w:proofErr w:type="spellStart"/>
       <w:r>
         <w:rPr>
           <w:lang w:val="en-US"/>
         </w:rPr>
         <w:t>taskname</w:t>
       </w:r>
+      <w:proofErr w:type="spellEnd"/>
       <w:r>
         <w:rPr>
           <w:lang w:val="en-US"/>
@@ -934,12 +1035,14 @@
         </w:rPr>
         <w:t xml:space="preserve">/ </w:t>
       </w:r>
+      <w:proofErr w:type="spellStart"/>
       <w:r>
         <w:rPr>
           <w:lang w:val="en-US"/>
         </w:rPr>
         <w:t>amet</w:t>
       </w:r>
+      <w:proofErr w:type="spellEnd"/>
       <w:r>
         <w:rPr>
           <w:lang w:val="en-US"/>
@@ -950,7 +1053,21 @@
         <w:rPr>
           <w:lang w:val="en-US"/>
         </w:rPr>
-        <w:t xml:space="preserve"> consectetur </w:t>
+        <w:t xml:space="preserve"> </w:t>
+      </w:r>
+      <w:proofErr w:type="spellStart"/>
+      <w:r>
+        <w:rPr>
+          <w:lang w:val="en-US"/>
+        </w:rPr>
+        <w:t>consectetur</w:t>
+      </w:r>
+      <w:proofErr w:type="spellEnd"/>
+      <w:r>
+        <w:rPr>
+          <w:lang w:val="en-US"/>
+        </w:rPr>
+        <w:t xml:space="preserve"> </w:t>
       </w:r>
       <w:r>
         <w:rPr>
@@ -958,11 +1075,19 @@
         </w:rPr>
         <w:t xml:space="preserve">/ </w:t>
       </w:r>
-      <w:r>
-        <w:rPr>
-          <w:lang w:val="en-US"/>
-        </w:rPr>
-        <w:t xml:space="preserve">adipiscing </w:t>
+      <w:proofErr w:type="spellStart"/>
+      <w:r>
+        <w:rPr>
+          <w:lang w:val="en-US"/>
+        </w:rPr>
+        <w:t>adipiscing</w:t>
+      </w:r>
+      <w:proofErr w:type="spellEnd"/>
+      <w:r>
+        <w:rPr>
+          <w:lang w:val="en-US"/>
+        </w:rPr>
+        <w:t xml:space="preserve"> </w:t>
       </w:r>
       <w:r>
         <w:rPr>
@@ -970,12 +1095,14 @@
         </w:rPr>
         <w:t xml:space="preserve">/ </w:t>
       </w:r>
+      <w:proofErr w:type="spellStart"/>
       <w:r>
         <w:rPr>
           <w:lang w:val="en-US"/>
         </w:rPr>
         <w:t>elit</w:t>
       </w:r>
+      <w:proofErr w:type="spellEnd"/>
       <w:r>
         <w:rPr>
           <w:lang w:val="en-US"/>
@@ -994,12 +1121,14 @@
         </w:rPr>
         <w:t xml:space="preserve"> / </w:t>
       </w:r>
+      <w:proofErr w:type="gramStart"/>
       <w:r>
         <w:rPr>
           <w:lang w:val="en-US"/>
         </w:rPr>
         <w:t>do</w:t>
       </w:r>
+      <w:proofErr w:type="gramEnd"/>
     </w:p>
     <w:p>
       <w:pPr>
@@ -1027,7 +1156,21 @@
         <w:rPr>
           <w:lang w:val="en-US"/>
         </w:rPr>
-        <w:t xml:space="preserve"> (strcmp </w:t>
+        <w:t xml:space="preserve"> (</w:t>
+      </w:r>
+      <w:proofErr w:type="spellStart"/>
+      <w:r>
+        <w:rPr>
+          <w:lang w:val="en-US"/>
+        </w:rPr>
+        <w:t>strcmp</w:t>
+      </w:r>
+      <w:proofErr w:type="spellEnd"/>
+      <w:r>
+        <w:rPr>
+          <w:lang w:val="en-US"/>
+        </w:rPr>
+        <w:t xml:space="preserve"> </w:t>
       </w:r>
       <w:r>
         <w:rPr>
@@ -1039,7 +1182,21 @@
         <w:rPr>
           <w:lang w:val="en-US"/>
         </w:rPr>
-        <w:t>edit test quit != 0, invalid)</w:t>
+        <w:t xml:space="preserve">edit test </w:t>
+      </w:r>
+      <w:proofErr w:type="gramStart"/>
+      <w:r>
+        <w:rPr>
+          <w:lang w:val="en-US"/>
+        </w:rPr>
+        <w:t>quit !</w:t>
+      </w:r>
+      <w:proofErr w:type="gramEnd"/>
+      <w:r>
+        <w:rPr>
+          <w:lang w:val="en-US"/>
+        </w:rPr>
+        <w:t>= 0, invalid)</w:t>
       </w:r>
     </w:p>
     <w:p>
@@ -1118,6 +1275,17 @@
           <w:lang w:val="en-US"/>
         </w:rPr>
         <w:tab/>
+      </w:r>
+      <w:r>
+        <w:rPr>
+          <w:lang w:val="en-US"/>
+        </w:rPr>
+        <w:tab/>
+      </w:r>
+      <w:r>
+        <w:rPr>
+          <w:lang w:val="en-US"/>
+        </w:rPr>
         <w:t>Task name</w:t>
       </w:r>
       <w:r>
@@ -1145,6 +1313,17 @@
           <w:lang w:val="en-US"/>
         </w:rPr>
         <w:tab/>
+      </w:r>
+      <w:r>
+        <w:rPr>
+          <w:lang w:val="en-US"/>
+        </w:rPr>
+        <w:tab/>
+      </w:r>
+      <w:r>
+        <w:rPr>
+          <w:lang w:val="en-US"/>
+        </w:rPr>
         <w:t>Start/end month</w:t>
       </w:r>
       <w:r>
@@ -1168,22 +1347,16 @@
     </w:p>
     <w:p>
       <w:pPr>
-        <w:jc w:val="both"/>
-        <w:rPr>
-          <w:lang w:val="en-US"/>
-        </w:rPr>
-      </w:pPr>
-      <w:r>
-        <w:rPr>
-          <w:lang w:val="en-US"/>
-        </w:rPr>
-        <w:tab/>
-      </w:r>
-      <w:r>
-        <w:rPr>
-          <w:lang w:val="en-US"/>
-        </w:rPr>
-        <w:tab/>
+        <w:ind w:left="2160"/>
+        <w:jc w:val="both"/>
+        <w:rPr>
+          <w:lang w:val="en-US"/>
+        </w:rPr>
+      </w:pPr>
+      <w:r>
+        <w:rPr>
+          <w:lang w:val="en-US"/>
+        </w:rPr>
         <w:t>Number of dependencies (0 = skip, else iterate for number of dependencies entered)</w:t>
       </w:r>
     </w:p>
@@ -1211,6 +1384,17 @@
           <w:lang w:val="en-US"/>
         </w:rPr>
         <w:tab/>
+      </w:r>
+      <w:r>
+        <w:rPr>
+          <w:lang w:val="en-US"/>
+        </w:rPr>
+        <w:tab/>
+      </w:r>
+      <w:r>
+        <w:rPr>
+          <w:lang w:val="en-US"/>
+        </w:rPr>
         <w:t>Dependent task(s)</w:t>
       </w:r>
       <w:r>

</xml_diff>

<commit_message>
readme idea for recursive dependency check
</commit_message>
<xml_diff>
--- a/README.docx
+++ b/README.docx
@@ -58,27 +58,24 @@
       <w:pPr>
         <w:jc w:val="both"/>
         <w:rPr>
-          <w:lang w:val="en-US"/>
-        </w:rPr>
-      </w:pPr>
-      <w:r>
-        <w:rPr>
-          <w:lang w:val="en-US"/>
-        </w:rPr>
-        <w:tab/>
-        <w:t xml:space="preserve">Martina </w:t>
-      </w:r>
-      <w:proofErr w:type="spellStart"/>
-      <w:r>
-        <w:rPr>
-          <w:lang w:val="en-US"/>
-        </w:rPr>
-        <w:t>D’Argenzio</w:t>
-      </w:r>
-      <w:proofErr w:type="spellEnd"/>
-      <w:r>
-        <w:rPr>
-          <w:lang w:val="en-US"/>
+          <w:lang w:val="es-ES"/>
+        </w:rPr>
+      </w:pPr>
+      <w:r>
+        <w:rPr>
+          <w:lang w:val="en-US"/>
+        </w:rPr>
+        <w:tab/>
+      </w:r>
+      <w:r>
+        <w:rPr>
+          <w:lang w:val="es-ES"/>
+        </w:rPr>
+        <w:t>Martina D’Argenzio</w:t>
+      </w:r>
+      <w:r>
+        <w:rPr>
+          <w:lang w:val="es-ES"/>
         </w:rPr>
         <w:tab/>
         <w:t>22789139</w:t>
@@ -89,24 +86,24 @@
         <w:ind w:firstLine="720"/>
         <w:jc w:val="both"/>
         <w:rPr>
-          <w:lang w:val="en-US"/>
-        </w:rPr>
-      </w:pPr>
-      <w:r>
-        <w:rPr>
-          <w:lang w:val="en-US"/>
+          <w:lang w:val="es-ES"/>
+        </w:rPr>
+      </w:pPr>
+      <w:r>
+        <w:rPr>
+          <w:lang w:val="es-ES"/>
         </w:rPr>
         <w:t>Jack Dunne</w:t>
       </w:r>
       <w:r>
         <w:rPr>
-          <w:lang w:val="en-US"/>
-        </w:rPr>
-        <w:tab/>
-      </w:r>
-      <w:r>
-        <w:rPr>
-          <w:lang w:val="en-US"/>
+          <w:lang w:val="es-ES"/>
+        </w:rPr>
+        <w:tab/>
+      </w:r>
+      <w:r>
+        <w:rPr>
+          <w:lang w:val="es-ES"/>
         </w:rPr>
         <w:tab/>
         <w:t>22483576</w:t>
@@ -116,12 +113,12 @@
       <w:pPr>
         <w:jc w:val="both"/>
         <w:rPr>
-          <w:lang w:val="en-US"/>
-        </w:rPr>
-      </w:pPr>
-      <w:r>
-        <w:rPr>
-          <w:lang w:val="en-US"/>
+          <w:lang w:val="es-ES"/>
+        </w:rPr>
+      </w:pPr>
+      <w:r>
+        <w:rPr>
+          <w:lang w:val="es-ES"/>
         </w:rPr>
         <w:t>https://csgitlab.ucd.ie/jack-dunne626/bo-assignment-2.git</w:t>
       </w:r>
@@ -342,16 +339,8 @@
           <w:lang w:val="en-US"/>
         </w:rPr>
         <w:tab/>
-        <w:t xml:space="preserve">rather than getting started right off with diagram, only list it line by line in </w:t>
-      </w:r>
-      <w:proofErr w:type="gramStart"/>
-      <w:r>
-        <w:rPr>
-          <w:lang w:val="en-US"/>
-        </w:rPr>
-        <w:t>plaintext</w:t>
-      </w:r>
-      <w:proofErr w:type="gramEnd"/>
+        <w:t>rather than getting started right off with diagram, only list it line by line in plaintext</w:t>
+      </w:r>
     </w:p>
     <w:p>
       <w:pPr>
@@ -385,21 +374,7 @@
         <w:rPr>
           <w:lang w:val="en-US"/>
         </w:rPr>
-        <w:t>“</w:t>
-      </w:r>
-      <w:proofErr w:type="gramStart"/>
-      <w:r>
-        <w:rPr>
-          <w:lang w:val="en-US"/>
-        </w:rPr>
-        <w:t>recursive</w:t>
-      </w:r>
-      <w:proofErr w:type="gramEnd"/>
-      <w:r>
-        <w:rPr>
-          <w:lang w:val="en-US"/>
-        </w:rPr>
-        <w:t xml:space="preserve"> dependencies”, if a task has a dependency and that dependency has a dependency itself, then recursively move through it.</w:t>
+        <w:t>“recursive dependencies”, if a task has a dependency and that dependency has a dependency itself, then recursively move through it.</w:t>
       </w:r>
     </w:p>
     <w:p>
@@ -420,16 +395,8 @@
         <w:rPr>
           <w:lang w:val="en-US"/>
         </w:rPr>
-        <w:t xml:space="preserve">, return </w:t>
-      </w:r>
-      <w:proofErr w:type="gramStart"/>
-      <w:r>
-        <w:rPr>
-          <w:lang w:val="en-US"/>
-        </w:rPr>
-        <w:t>0</w:t>
-      </w:r>
-      <w:proofErr w:type="gramEnd"/>
+        <w:t>, return 0</w:t>
+      </w:r>
     </w:p>
     <w:p>
       <w:pPr>
@@ -449,30 +416,35 @@
         <w:rPr>
           <w:lang w:val="en-US"/>
         </w:rPr>
-        <w:t xml:space="preserve"> (think about this more </w:t>
-      </w:r>
-      <w:proofErr w:type="spellStart"/>
-      <w:r>
-        <w:rPr>
-          <w:lang w:val="en-US"/>
-        </w:rPr>
-        <w:t>plz</w:t>
-      </w:r>
-      <w:proofErr w:type="spellEnd"/>
-      <w:r>
-        <w:rPr>
-          <w:lang w:val="en-US"/>
-        </w:rPr>
-        <w:t>)</w:t>
-      </w:r>
-    </w:p>
-    <w:p>
-      <w:pPr>
-        <w:jc w:val="both"/>
-        <w:rPr>
-          <w:lang w:val="en-US"/>
-        </w:rPr>
-      </w:pPr>
+        <w:t xml:space="preserve"> (think about this more plz)</w:t>
+      </w:r>
+    </w:p>
+    <w:p>
+      <w:pPr>
+        <w:jc w:val="both"/>
+        <w:rPr>
+          <w:lang w:val="en-US"/>
+        </w:rPr>
+      </w:pPr>
+      <w:r>
+        <w:rPr>
+          <w:lang w:val="en-US"/>
+        </w:rPr>
+        <w:tab/>
+        <w:t>global int var “dependencyCheck”, if &gt; 3 exit (</w:t>
+      </w:r>
+      <w:r>
+        <w:rPr>
+          <w:lang w:val="en-US"/>
+        </w:rPr>
+        <w:t>return to thing</w:t>
+      </w:r>
+      <w:r>
+        <w:rPr>
+          <w:lang w:val="en-US"/>
+        </w:rPr>
+        <w:t>).</w:t>
+      </w:r>
     </w:p>
     <w:p>
       <w:pPr>
@@ -519,43 +491,21 @@
         <w:rPr>
           <w:lang w:val="en-US"/>
         </w:rPr>
-        <w:t xml:space="preserve">objective: make a plan and a set timeline with responsibilities to be discussed </w:t>
-      </w:r>
-      <w:proofErr w:type="gramStart"/>
-      <w:r>
-        <w:rPr>
-          <w:lang w:val="en-US"/>
-        </w:rPr>
-        <w:t>later</w:t>
-      </w:r>
-      <w:proofErr w:type="gramEnd"/>
-    </w:p>
-    <w:p>
-      <w:pPr>
-        <w:jc w:val="both"/>
-        <w:rPr>
-          <w:lang w:val="en-US"/>
-        </w:rPr>
-      </w:pPr>
-      <w:r>
-        <w:rPr>
-          <w:lang w:val="en-US"/>
-        </w:rPr>
-        <w:t>(</w:t>
-      </w:r>
-      <w:proofErr w:type="gramStart"/>
-      <w:r>
-        <w:rPr>
-          <w:lang w:val="en-US"/>
-        </w:rPr>
-        <w:t>should</w:t>
-      </w:r>
-      <w:proofErr w:type="gramEnd"/>
-      <w:r>
-        <w:rPr>
-          <w:lang w:val="en-US"/>
-        </w:rPr>
-        <w:t xml:space="preserve"> be planning more than programming.)</w:t>
+        <w:t>objective: make a plan and a set timeline with responsibilities to be discussed later</w:t>
+      </w:r>
+    </w:p>
+    <w:p>
+      <w:pPr>
+        <w:jc w:val="both"/>
+        <w:rPr>
+          <w:lang w:val="en-US"/>
+        </w:rPr>
+      </w:pPr>
+      <w:r>
+        <w:rPr>
+          <w:lang w:val="en-US"/>
+        </w:rPr>
+        <w:t>(should be planning more than programming.)</w:t>
       </w:r>
     </w:p>
     <w:p>
@@ -672,16 +622,8 @@
         <w:rPr>
           <w:lang w:val="en-US"/>
         </w:rPr>
-        <w:t xml:space="preserve">kept in </w:t>
-      </w:r>
-      <w:proofErr w:type="spellStart"/>
-      <w:r>
-        <w:rPr>
-          <w:lang w:val="en-US"/>
-        </w:rPr>
-        <w:t>definitions.h</w:t>
-      </w:r>
-      <w:proofErr w:type="spellEnd"/>
+        <w:t>kept in definitions.h</w:t>
+      </w:r>
     </w:p>
     <w:p>
       <w:pPr>
@@ -734,16 +676,8 @@
         <w:rPr>
           <w:lang w:val="en-US"/>
         </w:rPr>
-        <w:t xml:space="preserve">Ask the user to either view an example chart with 10 tasks, or create their own series of </w:t>
-      </w:r>
-      <w:proofErr w:type="gramStart"/>
-      <w:r>
-        <w:rPr>
-          <w:lang w:val="en-US"/>
-        </w:rPr>
-        <w:t>tasks</w:t>
-      </w:r>
-      <w:proofErr w:type="gramEnd"/>
+        <w:t>Ask the user to either view an example chart with 10 tasks, or create their own series of tasks</w:t>
+      </w:r>
     </w:p>
     <w:p>
       <w:pPr>
@@ -842,50 +776,18 @@
         </w:rPr>
         <w:t xml:space="preserve">Update variable with string length of inputted task name if length &gt; variable. When printing, </w:t>
       </w:r>
-      <w:proofErr w:type="spellStart"/>
-      <w:proofErr w:type="gramStart"/>
-      <w:r>
-        <w:rPr>
-          <w:lang w:val="en-US"/>
-        </w:rPr>
-        <w:t>printf</w:t>
-      </w:r>
-      <w:proofErr w:type="spellEnd"/>
-      <w:r>
-        <w:rPr>
-          <w:lang w:val="en-US"/>
-        </w:rPr>
-        <w:t>(</w:t>
-      </w:r>
-      <w:proofErr w:type="gramEnd"/>
-      <w:r>
-        <w:rPr>
-          <w:lang w:val="en-US"/>
-        </w:rPr>
-        <w:t xml:space="preserve">"%*s |", </w:t>
-      </w:r>
-      <w:proofErr w:type="spellStart"/>
-      <w:r>
-        <w:rPr>
-          <w:lang w:val="en-US"/>
-        </w:rPr>
-        <w:t>max_length</w:t>
-      </w:r>
-      <w:proofErr w:type="spellEnd"/>
-      <w:r>
-        <w:rPr>
-          <w:lang w:val="en-US"/>
-        </w:rPr>
-        <w:t xml:space="preserve">, </w:t>
-      </w:r>
-      <w:proofErr w:type="spellStart"/>
+      <w:r>
+        <w:rPr>
+          <w:lang w:val="en-US"/>
+        </w:rPr>
+        <w:t xml:space="preserve">printf("%*s |", max_length, </w:t>
+      </w:r>
       <w:r>
         <w:rPr>
           <w:lang w:val="en-US"/>
         </w:rPr>
         <w:t>taskname</w:t>
       </w:r>
-      <w:proofErr w:type="spellEnd"/>
       <w:r>
         <w:rPr>
           <w:lang w:val="en-US"/>
@@ -1000,14 +902,12 @@
         </w:rPr>
         <w:t xml:space="preserve">/ </w:t>
       </w:r>
-      <w:proofErr w:type="spellStart"/>
       <w:r>
         <w:rPr>
           <w:lang w:val="en-US"/>
         </w:rPr>
         <w:t>amet</w:t>
       </w:r>
-      <w:proofErr w:type="spellEnd"/>
       <w:r>
         <w:rPr>
           <w:lang w:val="en-US"/>
@@ -1018,21 +918,7 @@
         <w:rPr>
           <w:lang w:val="en-US"/>
         </w:rPr>
-        <w:t xml:space="preserve"> </w:t>
-      </w:r>
-      <w:proofErr w:type="spellStart"/>
-      <w:r>
-        <w:rPr>
-          <w:lang w:val="en-US"/>
-        </w:rPr>
-        <w:t>consectetur</w:t>
-      </w:r>
-      <w:proofErr w:type="spellEnd"/>
-      <w:r>
-        <w:rPr>
-          <w:lang w:val="en-US"/>
-        </w:rPr>
-        <w:t xml:space="preserve"> </w:t>
+        <w:t xml:space="preserve"> consectetur </w:t>
       </w:r>
       <w:r>
         <w:rPr>
@@ -1040,19 +926,11 @@
         </w:rPr>
         <w:t xml:space="preserve">/ </w:t>
       </w:r>
-      <w:proofErr w:type="spellStart"/>
-      <w:r>
-        <w:rPr>
-          <w:lang w:val="en-US"/>
-        </w:rPr>
-        <w:t>adipiscing</w:t>
-      </w:r>
-      <w:proofErr w:type="spellEnd"/>
-      <w:r>
-        <w:rPr>
-          <w:lang w:val="en-US"/>
-        </w:rPr>
-        <w:t xml:space="preserve"> </w:t>
+      <w:r>
+        <w:rPr>
+          <w:lang w:val="en-US"/>
+        </w:rPr>
+        <w:t xml:space="preserve">adipiscing </w:t>
       </w:r>
       <w:r>
         <w:rPr>
@@ -1060,14 +938,12 @@
         </w:rPr>
         <w:t xml:space="preserve">/ </w:t>
       </w:r>
-      <w:proofErr w:type="spellStart"/>
       <w:r>
         <w:rPr>
           <w:lang w:val="en-US"/>
         </w:rPr>
         <w:t>elit</w:t>
       </w:r>
-      <w:proofErr w:type="spellEnd"/>
       <w:r>
         <w:rPr>
           <w:lang w:val="en-US"/>
@@ -1186,21 +1062,7 @@
         <w:rPr>
           <w:lang w:val="en-US"/>
         </w:rPr>
-        <w:t xml:space="preserve"> (</w:t>
-      </w:r>
-      <w:proofErr w:type="spellStart"/>
-      <w:r>
-        <w:rPr>
-          <w:lang w:val="en-US"/>
-        </w:rPr>
-        <w:t>strcmp</w:t>
-      </w:r>
-      <w:proofErr w:type="spellEnd"/>
-      <w:r>
-        <w:rPr>
-          <w:lang w:val="en-US"/>
-        </w:rPr>
-        <w:t xml:space="preserve"> </w:t>
+        <w:t xml:space="preserve"> (strcmp </w:t>
       </w:r>
       <w:r>
         <w:rPr>

</xml_diff>

<commit_message>
using git gui and wondering how it works
Signed-off-by: Jack D <jack.dunne4@ucdconnect.ie>
</commit_message>
<xml_diff>
--- a/README.docx
+++ b/README.docx
@@ -253,6 +253,39 @@
           <w:lang w:val="en-US"/>
         </w:rPr>
         <w:t xml:space="preserve"> as simple, efficient, and workable as possible.</w:t>
+      </w:r>
+    </w:p>
+    <w:p>
+      <w:pPr>
+        <w:jc w:val="both"/>
+        <w:rPr>
+          <w:lang w:val="en-US"/>
+        </w:rPr>
+      </w:pPr>
+      <w:r>
+        <w:rPr>
+          <w:lang w:val="en-US"/>
+        </w:rPr>
+        <w:t>The Gantt chart was initially going to be displayed via file handling (a file named template with the format of the chart) however this raised a few problems. Firstly, the template would be “constant” in that there would be 10 rows displayed, no matter the amount of tasks given. Secondly, the method of which the Gantt chart would be displayed was to be character-by-character which</w:t>
+      </w:r>
+      <w:r>
+        <w:rPr>
+          <w:lang w:val="en-US"/>
+        </w:rPr>
+        <w:t>, while being simple,</w:t>
+      </w:r>
+      <w:r>
+        <w:rPr>
+          <w:lang w:val="en-US"/>
+        </w:rPr>
+        <w:t xml:space="preserve"> is both inefficient and borderline unreadable.</w:t>
+      </w:r>
+      <w:r>
+        <w:rPr>
+          <w:lang w:val="en-US"/>
+        </w:rPr>
+        <w:br/>
+        <w:t>Instead we opted to print the Gantt chart in-house, which resulted in a much cleaner chart because only the number of tasks given would be displayed through rows.</w:t>
       </w:r>
     </w:p>
     <w:p>

</xml_diff>